<commit_message>
analisi statica interazione 0 e relazione finale
modifica strumento per fare l'analisi statica
</commit_message>
<xml_diff>
--- a/Relazione.docx
+++ b/Relazione.docx
@@ -4668,12 +4668,21 @@
                 <w:szCs w:val="24"/>
               </w:rPr>
             </w:pPr>
+            <w:proofErr w:type="spellStart"/>
             <w:r>
               <w:rPr>
                 <w:sz w:val="24"/>
                 <w:szCs w:val="24"/>
               </w:rPr>
-              <w:t>STAN4J (statica</w:t>
+              <w:t>MetricsReloaded</w:t>
+            </w:r>
+            <w:proofErr w:type="spellEnd"/>
+            <w:r>
+              <w:rPr>
+                <w:sz w:val="24"/>
+                <w:szCs w:val="24"/>
+              </w:rPr>
+              <w:t xml:space="preserve"> (statica</w:t>
             </w:r>
             <w:r>
               <w:rPr>
@@ -6980,16 +6989,7 @@
           <w:sz w:val="56"/>
           <w:szCs w:val="56"/>
         </w:rPr>
-        <w:t xml:space="preserve">ITERAZIONE </w:t>
-      </w:r>
-      <w:r>
-        <w:rPr>
-          <w:b/>
-          <w:bCs/>
-          <w:sz w:val="56"/>
-          <w:szCs w:val="56"/>
-        </w:rPr>
-        <w:t>2</w:t>
+        <w:t>ITERAZIONE 2</w:t>
       </w:r>
     </w:p>
     <w:p>

</xml_diff>

<commit_message>
formattazione iterazione 2 e relazione
tutte bello
</commit_message>
<xml_diff>
--- a/Relazione.docx
+++ b/Relazione.docx
@@ -1365,7 +1365,7 @@
           <w:iCs/>
           <w:noProof/>
         </w:rPr>
-        <w:t>xxxxxxxxxxxxxx</w:t>
+        <w:t>Introduzione</w:t>
       </w:r>
       <w:r>
         <w:rPr>
@@ -1383,6 +1383,241 @@
         </w:rPr>
         <w:t>13</w:t>
       </w:r>
+    </w:p>
+    <w:p>
+      <w:pPr>
+        <w:pStyle w:val="Indice1"/>
+        <w:numPr>
+          <w:ilvl w:val="1"/>
+          <w:numId w:val="34"/>
+        </w:numPr>
+        <w:spacing w:line="360" w:lineRule="auto"/>
+        <w:rPr>
+          <w:i/>
+          <w:iCs/>
+          <w:noProof/>
+        </w:rPr>
+      </w:pPr>
+      <w:r>
+        <w:rPr>
+          <w:i/>
+          <w:iCs/>
+          <w:noProof/>
+        </w:rPr>
+        <w:t>Casi d'uso selezionati</w:t>
+      </w:r>
+      <w:r>
+        <w:rPr>
+          <w:i/>
+          <w:iCs/>
+          <w:noProof/>
+        </w:rPr>
+        <w:tab/>
+      </w:r>
+      <w:r>
+        <w:rPr>
+          <w:i/>
+          <w:iCs/>
+          <w:noProof/>
+        </w:rPr>
+        <w:t>13</w:t>
+      </w:r>
+    </w:p>
+    <w:p>
+      <w:pPr>
+        <w:pStyle w:val="Indice1"/>
+        <w:numPr>
+          <w:ilvl w:val="1"/>
+          <w:numId w:val="34"/>
+        </w:numPr>
+        <w:spacing w:line="360" w:lineRule="auto"/>
+        <w:rPr>
+          <w:i/>
+          <w:iCs/>
+          <w:noProof/>
+        </w:rPr>
+      </w:pPr>
+      <w:r>
+        <w:rPr>
+          <w:i/>
+          <w:iCs/>
+          <w:noProof/>
+        </w:rPr>
+        <w:t>Pseudocodice</w:t>
+      </w:r>
+      <w:r>
+        <w:rPr>
+          <w:i/>
+          <w:iCs/>
+          <w:noProof/>
+        </w:rPr>
+        <w:tab/>
+      </w:r>
+      <w:r>
+        <w:rPr>
+          <w:i/>
+          <w:iCs/>
+          <w:noProof/>
+        </w:rPr>
+        <w:t>1</w:t>
+      </w:r>
+      <w:r>
+        <w:rPr>
+          <w:i/>
+          <w:iCs/>
+          <w:noProof/>
+        </w:rPr>
+        <w:t>5</w:t>
+      </w:r>
+    </w:p>
+    <w:p>
+      <w:pPr>
+        <w:pStyle w:val="Indice1"/>
+        <w:numPr>
+          <w:ilvl w:val="1"/>
+          <w:numId w:val="34"/>
+        </w:numPr>
+        <w:spacing w:line="360" w:lineRule="auto"/>
+        <w:rPr>
+          <w:i/>
+          <w:iCs/>
+          <w:noProof/>
+        </w:rPr>
+      </w:pPr>
+      <w:r>
+        <w:rPr>
+          <w:i/>
+          <w:iCs/>
+          <w:noProof/>
+        </w:rPr>
+        <w:t>Risultati dell'implementazione</w:t>
+      </w:r>
+      <w:r>
+        <w:rPr>
+          <w:i/>
+          <w:iCs/>
+          <w:noProof/>
+        </w:rPr>
+        <w:tab/>
+      </w:r>
+      <w:r>
+        <w:rPr>
+          <w:i/>
+          <w:iCs/>
+          <w:noProof/>
+        </w:rPr>
+        <w:t>1</w:t>
+      </w:r>
+      <w:r>
+        <w:rPr>
+          <w:i/>
+          <w:iCs/>
+          <w:noProof/>
+        </w:rPr>
+        <w:t>8</w:t>
+      </w:r>
+    </w:p>
+    <w:p>
+      <w:pPr>
+        <w:pStyle w:val="Indice1"/>
+        <w:numPr>
+          <w:ilvl w:val="1"/>
+          <w:numId w:val="34"/>
+        </w:numPr>
+        <w:spacing w:line="360" w:lineRule="auto"/>
+        <w:rPr>
+          <w:i/>
+          <w:iCs/>
+          <w:noProof/>
+        </w:rPr>
+      </w:pPr>
+      <w:r>
+        <w:rPr>
+          <w:i/>
+          <w:iCs/>
+          <w:noProof/>
+        </w:rPr>
+        <w:t>Analisi statica</w:t>
+      </w:r>
+      <w:r>
+        <w:rPr>
+          <w:i/>
+          <w:iCs/>
+          <w:noProof/>
+        </w:rPr>
+        <w:tab/>
+      </w:r>
+      <w:r>
+        <w:rPr>
+          <w:i/>
+          <w:iCs/>
+          <w:noProof/>
+        </w:rPr>
+        <w:t>1</w:t>
+      </w:r>
+      <w:r>
+        <w:rPr>
+          <w:i/>
+          <w:iCs/>
+          <w:noProof/>
+        </w:rPr>
+        <w:t>8</w:t>
+      </w:r>
+    </w:p>
+    <w:p>
+      <w:pPr>
+        <w:pStyle w:val="Indice1"/>
+        <w:numPr>
+          <w:ilvl w:val="1"/>
+          <w:numId w:val="34"/>
+        </w:numPr>
+        <w:spacing w:line="360" w:lineRule="auto"/>
+        <w:rPr>
+          <w:i/>
+          <w:iCs/>
+          <w:noProof/>
+        </w:rPr>
+      </w:pPr>
+      <w:r>
+        <w:rPr>
+          <w:i/>
+          <w:iCs/>
+          <w:noProof/>
+        </w:rPr>
+        <w:t>Analisi dinamica</w:t>
+      </w:r>
+      <w:r>
+        <w:rPr>
+          <w:i/>
+          <w:iCs/>
+          <w:noProof/>
+        </w:rPr>
+        <w:tab/>
+      </w:r>
+      <w:r>
+        <w:rPr>
+          <w:i/>
+          <w:iCs/>
+          <w:noProof/>
+        </w:rPr>
+        <w:t>20</w:t>
+      </w:r>
+    </w:p>
+    <w:p>
+      <w:pPr>
+        <w:pStyle w:val="Indice1"/>
+        <w:numPr>
+          <w:ilvl w:val="0"/>
+          <w:numId w:val="0"/>
+        </w:numPr>
+        <w:spacing w:line="360" w:lineRule="auto"/>
+        <w:ind w:left="360"/>
+        <w:rPr>
+          <w:i/>
+          <w:iCs/>
+          <w:noProof/>
+        </w:rPr>
+      </w:pPr>
     </w:p>
     <w:p>
       <w:pPr>
@@ -5556,17 +5791,8 @@
           <w:sz w:val="24"/>
           <w:szCs w:val="24"/>
         </w:rPr>
-        <w:t>UC3.2: Eliminazione automatica buoni sconto compleanno scaduti;</w:t>
-      </w:r>
-    </w:p>
-    <w:p>
-      <w:pPr>
-        <w:spacing w:line="360" w:lineRule="auto"/>
-        <w:rPr>
-          <w:sz w:val="24"/>
-          <w:szCs w:val="24"/>
-        </w:rPr>
-      </w:pPr>
+        <w:t>UC3.2: Eliminazione automatica buoni sconto compleanno scaduti</w:t>
+      </w:r>
     </w:p>
     <w:p>
       <w:pPr>
@@ -5801,11 +6027,57 @@
           <w:szCs w:val="24"/>
         </w:rPr>
       </w:pPr>
-      <w:r>
-        <w:rPr>
-          <w:sz w:val="24"/>
-          <w:szCs w:val="24"/>
-        </w:rPr>
+    </w:p>
+    <w:p>
+      <w:pPr>
+        <w:spacing w:before="240" w:line="360" w:lineRule="auto"/>
+        <w:rPr>
+          <w:sz w:val="24"/>
+          <w:szCs w:val="24"/>
+        </w:rPr>
+      </w:pPr>
+    </w:p>
+    <w:p>
+      <w:pPr>
+        <w:spacing w:before="240" w:line="360" w:lineRule="auto"/>
+        <w:rPr>
+          <w:sz w:val="24"/>
+          <w:szCs w:val="24"/>
+        </w:rPr>
+      </w:pPr>
+    </w:p>
+    <w:p>
+      <w:pPr>
+        <w:spacing w:before="240" w:line="360" w:lineRule="auto"/>
+        <w:rPr>
+          <w:sz w:val="24"/>
+          <w:szCs w:val="24"/>
+        </w:rPr>
+      </w:pPr>
+    </w:p>
+    <w:p>
+      <w:pPr>
+        <w:spacing w:before="240" w:line="360" w:lineRule="auto"/>
+        <w:rPr>
+          <w:sz w:val="24"/>
+          <w:szCs w:val="24"/>
+        </w:rPr>
+      </w:pPr>
+    </w:p>
+    <w:p>
+      <w:pPr>
+        <w:spacing w:before="240" w:line="360" w:lineRule="auto"/>
+        <w:rPr>
+          <w:sz w:val="24"/>
+          <w:szCs w:val="24"/>
+        </w:rPr>
+      </w:pPr>
+      <w:r>
+        <w:rPr>
+          <w:sz w:val="24"/>
+          <w:szCs w:val="24"/>
+        </w:rPr>
+        <w:lastRenderedPageBreak/>
         <w:t>I casi d’uso individuati sono inoltre stati mappati su un diagramma UML dei casi d’uso:</w:t>
       </w:r>
     </w:p>
@@ -5822,7 +6094,6 @@
           <w:noProof/>
           <w:sz w:val="38"/>
         </w:rPr>
-        <w:lastRenderedPageBreak/>
         <w:drawing>
           <wp:inline distT="0" distB="0" distL="0" distR="0" wp14:anchorId="76A5547B" wp14:editId="367A2960">
             <wp:extent cx="5632450" cy="3470275"/>
@@ -6302,49 +6573,14 @@
           <w:szCs w:val="28"/>
         </w:rPr>
       </w:pPr>
-    </w:p>
-    <w:p>
-      <w:pPr>
-        <w:spacing w:line="360" w:lineRule="auto"/>
-        <w:jc w:val="both"/>
+      <w:r>
         <w:rPr>
           <w:b/>
           <w:bCs/>
           <w:sz w:val="28"/>
           <w:szCs w:val="28"/>
         </w:rPr>
-      </w:pPr>
-    </w:p>
-    <w:p>
-      <w:pPr>
-        <w:spacing w:line="360" w:lineRule="auto"/>
-        <w:jc w:val="both"/>
-        <w:rPr>
-          <w:b/>
-          <w:bCs/>
-          <w:sz w:val="28"/>
-          <w:szCs w:val="28"/>
-        </w:rPr>
-      </w:pPr>
-    </w:p>
-    <w:p>
-      <w:pPr>
-        <w:spacing w:line="360" w:lineRule="auto"/>
-        <w:jc w:val="both"/>
-        <w:rPr>
-          <w:b/>
-          <w:bCs/>
-          <w:sz w:val="28"/>
-          <w:szCs w:val="28"/>
-        </w:rPr>
-      </w:pPr>
-      <w:r>
-        <w:rPr>
-          <w:b/>
-          <w:bCs/>
-          <w:sz w:val="28"/>
-          <w:szCs w:val="28"/>
-        </w:rPr>
+        <w:lastRenderedPageBreak/>
         <w:t>ARCHITETTURA SOFTWARE</w:t>
       </w:r>
     </w:p>
@@ -7150,6 +7386,2817 @@
     </w:p>
     <w:p>
       <w:pPr>
+        <w:spacing w:line="360" w:lineRule="auto"/>
+        <w:jc w:val="both"/>
+        <w:rPr>
+          <w:b/>
+          <w:bCs/>
+          <w:sz w:val="28"/>
+          <w:szCs w:val="28"/>
+        </w:rPr>
+      </w:pPr>
+      <w:r>
+        <w:rPr>
+          <w:b/>
+          <w:bCs/>
+          <w:sz w:val="28"/>
+          <w:szCs w:val="28"/>
+        </w:rPr>
+        <w:lastRenderedPageBreak/>
+        <w:t xml:space="preserve">3.1 </w:t>
+      </w:r>
+      <w:r>
+        <w:rPr>
+          <w:b/>
+          <w:bCs/>
+          <w:sz w:val="28"/>
+          <w:szCs w:val="28"/>
+        </w:rPr>
+        <w:t>INTRODUZIONE</w:t>
+      </w:r>
+    </w:p>
+    <w:p>
+      <w:pPr>
+        <w:spacing w:line="360" w:lineRule="auto"/>
+        <w:jc w:val="both"/>
+        <w:rPr>
+          <w:sz w:val="24"/>
+          <w:szCs w:val="24"/>
+        </w:rPr>
+      </w:pPr>
+      <w:r>
+        <w:rPr>
+          <w:sz w:val="24"/>
+          <w:szCs w:val="24"/>
+        </w:rPr>
+        <w:t xml:space="preserve">Durante la preparazione per l’implementazione dei casi d’uso descritti nel paragrafo successivo si è resa necessaria una variazione all’interno del data model, causata dalla necessità di </w:t>
+      </w:r>
+      <w:proofErr w:type="spellStart"/>
+      <w:r>
+        <w:rPr>
+          <w:sz w:val="24"/>
+          <w:szCs w:val="24"/>
+        </w:rPr>
+        <w:t>Realm</w:t>
+      </w:r>
+      <w:proofErr w:type="spellEnd"/>
+      <w:r>
+        <w:rPr>
+          <w:sz w:val="24"/>
+          <w:szCs w:val="24"/>
+        </w:rPr>
+        <w:t xml:space="preserve"> di avere un campo _</w:t>
+      </w:r>
+      <w:proofErr w:type="spellStart"/>
+      <w:r>
+        <w:rPr>
+          <w:sz w:val="24"/>
+          <w:szCs w:val="24"/>
+        </w:rPr>
+        <w:t>partition</w:t>
+      </w:r>
+      <w:proofErr w:type="spellEnd"/>
+      <w:r>
+        <w:rPr>
+          <w:sz w:val="24"/>
+          <w:szCs w:val="24"/>
+        </w:rPr>
+        <w:t xml:space="preserve"> in ogni documento nel database per poterlo recuperare dall’app, dalla comodità di avere un campo </w:t>
+      </w:r>
+      <w:proofErr w:type="spellStart"/>
+      <w:r>
+        <w:rPr>
+          <w:sz w:val="24"/>
+          <w:szCs w:val="24"/>
+        </w:rPr>
+        <w:t>dataFine</w:t>
+      </w:r>
+      <w:proofErr w:type="spellEnd"/>
+      <w:r>
+        <w:rPr>
+          <w:sz w:val="24"/>
+          <w:szCs w:val="24"/>
+        </w:rPr>
+        <w:t xml:space="preserve"> per ogni Appuntamento e dall’inaspettata necessità di dover avere l’orario di inizio di ogni Appuntamento sotto forma di intero per poter effettuare un ordinamento tra Appuntamenti.</w:t>
+      </w:r>
+    </w:p>
+    <w:p>
+      <w:pPr>
+        <w:spacing w:line="360" w:lineRule="auto"/>
+        <w:jc w:val="both"/>
+        <w:rPr>
+          <w:sz w:val="24"/>
+          <w:szCs w:val="24"/>
+        </w:rPr>
+      </w:pPr>
+      <w:r>
+        <w:rPr>
+          <w:sz w:val="24"/>
+          <w:szCs w:val="24"/>
+        </w:rPr>
+        <w:t>Qui di seguito è riportato il data model che caratterizzerà l’elaborato da qui in avanti.</w:t>
+      </w:r>
+    </w:p>
+    <w:p>
+      <w:pPr>
+        <w:spacing w:after="240" w:line="360" w:lineRule="auto"/>
+        <w:jc w:val="center"/>
+        <w:rPr>
+          <w:sz w:val="24"/>
+          <w:szCs w:val="24"/>
+        </w:rPr>
+      </w:pPr>
+      <w:r>
+        <w:rPr>
+          <w:noProof/>
+          <w:sz w:val="24"/>
+          <w:szCs w:val="24"/>
+        </w:rPr>
+        <w:drawing>
+          <wp:inline distT="0" distB="0" distL="0" distR="0" wp14:anchorId="36DC6959" wp14:editId="5302A68C">
+            <wp:extent cx="5341620" cy="4503420"/>
+            <wp:effectExtent l="0" t="0" r="0" b="0"/>
+            <wp:docPr id="14" name="Immagine 14"/>
+            <wp:cNvGraphicFramePr>
+              <a:graphicFrameLocks xmlns:a="http://schemas.openxmlformats.org/drawingml/2006/main" noChangeAspect="1"/>
+            </wp:cNvGraphicFramePr>
+            <a:graphic xmlns:a="http://schemas.openxmlformats.org/drawingml/2006/main">
+              <a:graphicData uri="http://schemas.openxmlformats.org/drawingml/2006/picture">
+                <pic:pic xmlns:pic="http://schemas.openxmlformats.org/drawingml/2006/picture">
+                  <pic:nvPicPr>
+                    <pic:cNvPr id="0" name="Immagine 4"/>
+                    <pic:cNvPicPr>
+                      <a:picLocks noChangeAspect="1" noChangeArrowheads="1"/>
+                    </pic:cNvPicPr>
+                  </pic:nvPicPr>
+                  <pic:blipFill>
+                    <a:blip r:embed="rId21">
+                      <a:extLst>
+                        <a:ext uri="{28A0092B-C50C-407E-A947-70E740481C1C}">
+                          <a14:useLocalDpi xmlns:a14="http://schemas.microsoft.com/office/drawing/2010/main" val="0"/>
+                        </a:ext>
+                      </a:extLst>
+                    </a:blip>
+                    <a:srcRect/>
+                    <a:stretch>
+                      <a:fillRect/>
+                    </a:stretch>
+                  </pic:blipFill>
+                  <pic:spPr bwMode="auto">
+                    <a:xfrm>
+                      <a:off x="0" y="0"/>
+                      <a:ext cx="5341620" cy="4503420"/>
+                    </a:xfrm>
+                    <a:prstGeom prst="rect">
+                      <a:avLst/>
+                    </a:prstGeom>
+                    <a:noFill/>
+                    <a:ln>
+                      <a:noFill/>
+                    </a:ln>
+                  </pic:spPr>
+                </pic:pic>
+              </a:graphicData>
+            </a:graphic>
+          </wp:inline>
+        </w:drawing>
+      </w:r>
+    </w:p>
+    <w:p>
+      <w:pPr>
+        <w:spacing w:line="360" w:lineRule="auto"/>
+        <w:jc w:val="both"/>
+        <w:rPr>
+          <w:b/>
+          <w:bCs/>
+          <w:sz w:val="28"/>
+          <w:szCs w:val="28"/>
+        </w:rPr>
+      </w:pPr>
+      <w:r>
+        <w:rPr>
+          <w:b/>
+          <w:bCs/>
+          <w:sz w:val="28"/>
+          <w:szCs w:val="28"/>
+        </w:rPr>
+        <w:t xml:space="preserve">3.2 </w:t>
+      </w:r>
+      <w:r>
+        <w:rPr>
+          <w:b/>
+          <w:bCs/>
+          <w:sz w:val="28"/>
+          <w:szCs w:val="28"/>
+        </w:rPr>
+        <w:t>CASI D’USO SELEZIONATI</w:t>
+      </w:r>
+    </w:p>
+    <w:p>
+      <w:pPr>
+        <w:spacing w:line="360" w:lineRule="auto"/>
+        <w:rPr>
+          <w:sz w:val="24"/>
+          <w:szCs w:val="24"/>
+        </w:rPr>
+      </w:pPr>
+      <w:r>
+        <w:rPr>
+          <w:sz w:val="24"/>
+          <w:szCs w:val="24"/>
+        </w:rPr>
+        <w:t>Nella seconda iterazione si è deciso di implementare i seguenti casi d’uso:</w:t>
+      </w:r>
+    </w:p>
+    <w:p>
+      <w:pPr>
+        <w:pStyle w:val="Paragrafoelenco"/>
+        <w:numPr>
+          <w:ilvl w:val="0"/>
+          <w:numId w:val="35"/>
+        </w:numPr>
+        <w:spacing w:before="0" w:line="360" w:lineRule="auto"/>
+        <w:contextualSpacing/>
+        <w:rPr>
+          <w:sz w:val="24"/>
+          <w:szCs w:val="24"/>
+        </w:rPr>
+      </w:pPr>
+      <w:r>
+        <w:rPr>
+          <w:sz w:val="24"/>
+          <w:szCs w:val="24"/>
+        </w:rPr>
+        <w:t>UC1: Gestione appuntamenti (astratta):</w:t>
+      </w:r>
+    </w:p>
+    <w:p>
+      <w:pPr>
+        <w:pStyle w:val="Paragrafoelenco"/>
+        <w:widowControl/>
+        <w:numPr>
+          <w:ilvl w:val="0"/>
+          <w:numId w:val="36"/>
+        </w:numPr>
+        <w:autoSpaceDE/>
+        <w:spacing w:before="0" w:line="360" w:lineRule="auto"/>
+        <w:contextualSpacing/>
+        <w:rPr>
+          <w:sz w:val="24"/>
+          <w:szCs w:val="24"/>
+        </w:rPr>
+      </w:pPr>
+      <w:r>
+        <w:rPr>
+          <w:sz w:val="24"/>
+          <w:szCs w:val="24"/>
+        </w:rPr>
+        <w:t>UC1.1: Creazione appuntamenti;</w:t>
+      </w:r>
+    </w:p>
+    <w:p>
+      <w:pPr>
+        <w:pStyle w:val="Paragrafoelenco"/>
+        <w:widowControl/>
+        <w:numPr>
+          <w:ilvl w:val="0"/>
+          <w:numId w:val="36"/>
+        </w:numPr>
+        <w:autoSpaceDE/>
+        <w:spacing w:before="0" w:line="360" w:lineRule="auto"/>
+        <w:contextualSpacing/>
+        <w:rPr>
+          <w:sz w:val="24"/>
+          <w:szCs w:val="24"/>
+        </w:rPr>
+      </w:pPr>
+      <w:r>
+        <w:rPr>
+          <w:sz w:val="24"/>
+          <w:szCs w:val="24"/>
+        </w:rPr>
+        <w:t>UC1.2: Visualizzazione appuntamenti;</w:t>
+      </w:r>
+    </w:p>
+    <w:p>
+      <w:pPr>
+        <w:pStyle w:val="Paragrafoelenco"/>
+        <w:widowControl/>
+        <w:numPr>
+          <w:ilvl w:val="0"/>
+          <w:numId w:val="36"/>
+        </w:numPr>
+        <w:autoSpaceDE/>
+        <w:spacing w:before="0" w:line="360" w:lineRule="auto"/>
+        <w:contextualSpacing/>
+        <w:rPr>
+          <w:sz w:val="24"/>
+          <w:szCs w:val="24"/>
+        </w:rPr>
+      </w:pPr>
+      <w:r>
+        <w:rPr>
+          <w:sz w:val="24"/>
+          <w:szCs w:val="24"/>
+        </w:rPr>
+        <w:t>UC1.3: Eliminazione appuntamenti;</w:t>
+      </w:r>
+    </w:p>
+    <w:p>
+      <w:pPr>
+        <w:widowControl/>
+        <w:adjustRightInd w:val="0"/>
+        <w:spacing w:line="360" w:lineRule="auto"/>
+        <w:rPr>
+          <w:rFonts w:eastAsia="ArialMT"/>
+          <w:sz w:val="24"/>
+          <w:szCs w:val="24"/>
+        </w:rPr>
+      </w:pPr>
+      <w:r>
+        <w:rPr>
+          <w:rFonts w:eastAsia="ArialMT"/>
+          <w:sz w:val="24"/>
+          <w:szCs w:val="24"/>
+        </w:rPr>
+        <w:lastRenderedPageBreak/>
+        <w:t>Dal diagramma dei casi d’uso sottostante è possibile analizzare l’avanzamento del progetto facendo riferimento alla legenda in basso a destra.</w:t>
+      </w:r>
+    </w:p>
+    <w:p>
+      <w:pPr>
+        <w:spacing w:after="240"/>
+        <w:jc w:val="center"/>
+        <w:rPr>
+          <w:rFonts w:ascii="SFRM1200" w:eastAsiaTheme="minorHAnsi" w:hAnsi="SFRM1200" w:cs="SFRM1200"/>
+          <w:sz w:val="24"/>
+          <w:szCs w:val="24"/>
+        </w:rPr>
+      </w:pPr>
+      <w:r>
+        <w:rPr>
+          <w:noProof/>
+        </w:rPr>
+        <w:drawing>
+          <wp:inline distT="0" distB="0" distL="0" distR="0" wp14:anchorId="40C2498F" wp14:editId="6E75C87B">
+            <wp:extent cx="5632450" cy="3472180"/>
+            <wp:effectExtent l="0" t="0" r="6350" b="0"/>
+            <wp:docPr id="13" name="Immagine 13"/>
+            <wp:cNvGraphicFramePr>
+              <a:graphicFrameLocks xmlns:a="http://schemas.openxmlformats.org/drawingml/2006/main" noChangeAspect="1"/>
+            </wp:cNvGraphicFramePr>
+            <a:graphic xmlns:a="http://schemas.openxmlformats.org/drawingml/2006/main">
+              <a:graphicData uri="http://schemas.openxmlformats.org/drawingml/2006/picture">
+                <pic:pic xmlns:pic="http://schemas.openxmlformats.org/drawingml/2006/picture">
+                  <pic:nvPicPr>
+                    <pic:cNvPr id="0" name="Immagine 3"/>
+                    <pic:cNvPicPr>
+                      <a:picLocks noChangeAspect="1" noChangeArrowheads="1"/>
+                    </pic:cNvPicPr>
+                  </pic:nvPicPr>
+                  <pic:blipFill>
+                    <a:blip r:embed="rId22">
+                      <a:extLst>
+                        <a:ext uri="{28A0092B-C50C-407E-A947-70E740481C1C}">
+                          <a14:useLocalDpi xmlns:a14="http://schemas.microsoft.com/office/drawing/2010/main" val="0"/>
+                        </a:ext>
+                      </a:extLst>
+                    </a:blip>
+                    <a:srcRect/>
+                    <a:stretch>
+                      <a:fillRect/>
+                    </a:stretch>
+                  </pic:blipFill>
+                  <pic:spPr bwMode="auto">
+                    <a:xfrm>
+                      <a:off x="0" y="0"/>
+                      <a:ext cx="5632450" cy="3472180"/>
+                    </a:xfrm>
+                    <a:prstGeom prst="rect">
+                      <a:avLst/>
+                    </a:prstGeom>
+                    <a:noFill/>
+                    <a:ln>
+                      <a:noFill/>
+                    </a:ln>
+                  </pic:spPr>
+                </pic:pic>
+              </a:graphicData>
+            </a:graphic>
+          </wp:inline>
+        </w:drawing>
+      </w:r>
+    </w:p>
+    <w:p>
+      <w:pPr>
+        <w:spacing w:line="360" w:lineRule="auto"/>
+        <w:rPr>
+          <w:sz w:val="24"/>
+          <w:szCs w:val="24"/>
+        </w:rPr>
+      </w:pPr>
+      <w:r>
+        <w:rPr>
+          <w:sz w:val="24"/>
+          <w:szCs w:val="24"/>
+          <w:u w:val="single"/>
+        </w:rPr>
+        <w:t>UC1.1: Creazione appuntamenti</w:t>
+      </w:r>
+      <w:r>
+        <w:rPr>
+          <w:i/>
+          <w:iCs/>
+          <w:sz w:val="24"/>
+          <w:szCs w:val="24"/>
+        </w:rPr>
+        <w:br/>
+        <w:t>Descrizione</w:t>
+      </w:r>
+      <w:r>
+        <w:rPr>
+          <w:sz w:val="24"/>
+          <w:szCs w:val="24"/>
+        </w:rPr>
+        <w:t>: il titolare deve poter essere in grado di fissare appuntamenti sul “calendario virtuale” fornito dall’app, dettagliando per ogni appuntamento cliente interessato (che deve essere inseribile a sistema sul momento, nel caso in cui non fosse già inserito), trattamenti previsti e data e ora nelle quali l’appuntamento è fissato, specificando queste ultime manualmente oppure scegliendole tra le proposte fornite dal sistema.</w:t>
+      </w:r>
+      <w:r>
+        <w:rPr>
+          <w:sz w:val="24"/>
+          <w:szCs w:val="24"/>
+        </w:rPr>
+        <w:br/>
+      </w:r>
+    </w:p>
+    <w:p>
+      <w:pPr>
+        <w:spacing w:after="240" w:line="360" w:lineRule="auto"/>
+        <w:rPr>
+          <w:sz w:val="24"/>
+          <w:szCs w:val="24"/>
+        </w:rPr>
+      </w:pPr>
+      <w:r>
+        <w:rPr>
+          <w:i/>
+          <w:iCs/>
+          <w:sz w:val="24"/>
+          <w:szCs w:val="24"/>
+        </w:rPr>
+        <w:t>Attori coinvolti</w:t>
+      </w:r>
+      <w:r>
+        <w:rPr>
+          <w:sz w:val="24"/>
+          <w:szCs w:val="24"/>
+        </w:rPr>
+        <w:t xml:space="preserve">: titolare, algoritmo di proposta automatica slot appuntamenti. </w:t>
+      </w:r>
+      <w:r>
+        <w:rPr>
+          <w:sz w:val="24"/>
+          <w:szCs w:val="24"/>
+        </w:rPr>
+        <w:br/>
+      </w:r>
+      <w:r>
+        <w:rPr>
+          <w:sz w:val="24"/>
+          <w:szCs w:val="24"/>
+        </w:rPr>
+        <w:br/>
+      </w:r>
+      <w:r>
+        <w:rPr>
+          <w:i/>
+          <w:iCs/>
+          <w:sz w:val="24"/>
+          <w:szCs w:val="24"/>
+        </w:rPr>
+        <w:t xml:space="preserve">Trigger: </w:t>
+      </w:r>
+      <w:r>
+        <w:rPr>
+          <w:sz w:val="24"/>
+          <w:szCs w:val="24"/>
+        </w:rPr>
+        <w:t>richiesta di creazione appuntamento previa specifica dei dati ad esso relativi?.</w:t>
+      </w:r>
+      <w:r>
+        <w:rPr>
+          <w:sz w:val="24"/>
+          <w:szCs w:val="24"/>
+        </w:rPr>
+        <w:br/>
+      </w:r>
+      <w:r>
+        <w:rPr>
+          <w:i/>
+          <w:iCs/>
+          <w:sz w:val="24"/>
+          <w:szCs w:val="24"/>
+        </w:rPr>
+        <w:br/>
+      </w:r>
+      <w:proofErr w:type="spellStart"/>
+      <w:r>
+        <w:rPr>
+          <w:i/>
+          <w:iCs/>
+          <w:sz w:val="24"/>
+          <w:szCs w:val="24"/>
+        </w:rPr>
+        <w:t>Postcondizione</w:t>
+      </w:r>
+      <w:proofErr w:type="spellEnd"/>
+      <w:r>
+        <w:rPr>
+          <w:i/>
+          <w:iCs/>
+          <w:sz w:val="24"/>
+          <w:szCs w:val="24"/>
+        </w:rPr>
+        <w:t xml:space="preserve">: </w:t>
+      </w:r>
+      <w:r>
+        <w:rPr>
+          <w:sz w:val="24"/>
+          <w:szCs w:val="24"/>
+        </w:rPr>
+        <w:t>appuntamento avente i dati specificati presente sull’apposito database.</w:t>
+      </w:r>
+      <w:r>
+        <w:rPr>
+          <w:i/>
+          <w:iCs/>
+          <w:sz w:val="24"/>
+          <w:szCs w:val="24"/>
+        </w:rPr>
+        <w:br/>
+        <w:t>Procedimento:</w:t>
+      </w:r>
+      <w:r>
+        <w:rPr>
+          <w:sz w:val="24"/>
+          <w:szCs w:val="24"/>
+        </w:rPr>
+        <w:t xml:space="preserve"> 1. il titolare apre l’interfaccia di creazione appuntamenti;</w:t>
+      </w:r>
+      <w:r>
+        <w:rPr>
+          <w:sz w:val="24"/>
+          <w:szCs w:val="24"/>
+        </w:rPr>
+        <w:br/>
+      </w:r>
+      <w:r>
+        <w:rPr>
+          <w:i/>
+          <w:iCs/>
+          <w:sz w:val="24"/>
+          <w:szCs w:val="24"/>
+        </w:rPr>
+        <w:t xml:space="preserve">                         </w:t>
+      </w:r>
+      <w:r>
+        <w:rPr>
+          <w:sz w:val="24"/>
+          <w:szCs w:val="24"/>
+        </w:rPr>
+        <w:t>2. il titolare seleziona cliente interessato (eventualmente inserendone</w:t>
+      </w:r>
+      <w:r>
+        <w:rPr>
+          <w:sz w:val="24"/>
+          <w:szCs w:val="24"/>
+        </w:rPr>
+        <w:t xml:space="preserve">    </w:t>
+      </w:r>
+      <w:r>
+        <w:rPr>
+          <w:sz w:val="24"/>
+          <w:szCs w:val="24"/>
+        </w:rPr>
+        <w:t>l’anagrafica a sistema, nel caso in cui questo non fosse già registrato), i trattamenti previsti e la data e l’ora in cui l’appuntamento è previsto, selezionandole manualmente o scegliendo una delle proposte provenienti dall’algoritmo di proposta;</w:t>
+      </w:r>
+      <w:r>
+        <w:rPr>
+          <w:sz w:val="24"/>
+          <w:szCs w:val="24"/>
+        </w:rPr>
+        <w:br/>
+      </w:r>
+      <w:r>
+        <w:rPr>
+          <w:i/>
+          <w:iCs/>
+          <w:sz w:val="24"/>
+          <w:szCs w:val="24"/>
+        </w:rPr>
+        <w:lastRenderedPageBreak/>
+        <w:t xml:space="preserve">                        </w:t>
+      </w:r>
+      <w:r>
+        <w:rPr>
+          <w:sz w:val="24"/>
+          <w:szCs w:val="24"/>
+        </w:rPr>
+        <w:t xml:space="preserve"> 3. il titolare richiede la creazione dell’appuntamento appena dettagliato;</w:t>
+      </w:r>
+      <w:r>
+        <w:rPr>
+          <w:sz w:val="24"/>
+          <w:szCs w:val="24"/>
+        </w:rPr>
+        <w:br/>
+      </w:r>
+      <w:r>
+        <w:rPr>
+          <w:sz w:val="24"/>
+          <w:szCs w:val="24"/>
+        </w:rPr>
+        <w:tab/>
+      </w:r>
+      <w:r>
+        <w:rPr>
+          <w:sz w:val="24"/>
+          <w:szCs w:val="24"/>
+        </w:rPr>
+        <w:tab/>
+        <w:t xml:space="preserve"> 4. il titolare viene riportato alla vista del calendario appuntamenti;</w:t>
+      </w:r>
+    </w:p>
+    <w:p>
+      <w:pPr>
+        <w:spacing w:line="360" w:lineRule="auto"/>
+        <w:rPr>
+          <w:sz w:val="24"/>
+          <w:szCs w:val="24"/>
+        </w:rPr>
+      </w:pPr>
+      <w:r>
+        <w:rPr>
+          <w:sz w:val="24"/>
+          <w:szCs w:val="24"/>
+          <w:u w:val="single"/>
+        </w:rPr>
+        <w:t>UC1.2: Visualizzazione appuntamenti</w:t>
+      </w:r>
+      <w:r>
+        <w:rPr>
+          <w:i/>
+          <w:iCs/>
+          <w:sz w:val="24"/>
+          <w:szCs w:val="24"/>
+        </w:rPr>
+        <w:br/>
+        <w:t>Descrizione</w:t>
+      </w:r>
+      <w:r>
+        <w:rPr>
+          <w:sz w:val="24"/>
+          <w:szCs w:val="24"/>
+        </w:rPr>
+        <w:t>: il titolare deve poter essere in grado di visualizzare in un formato agile tutti gli appuntamenti relativi a un giorno da lui indicato.</w:t>
+      </w:r>
+      <w:r>
+        <w:rPr>
+          <w:sz w:val="24"/>
+          <w:szCs w:val="24"/>
+        </w:rPr>
+        <w:br/>
+      </w:r>
+    </w:p>
+    <w:p>
+      <w:pPr>
+        <w:spacing w:after="240" w:line="360" w:lineRule="auto"/>
+        <w:rPr>
+          <w:sz w:val="24"/>
+          <w:szCs w:val="24"/>
+        </w:rPr>
+      </w:pPr>
+      <w:r>
+        <w:rPr>
+          <w:i/>
+          <w:iCs/>
+          <w:sz w:val="24"/>
+          <w:szCs w:val="24"/>
+        </w:rPr>
+        <w:t>Attori coinvolti</w:t>
+      </w:r>
+      <w:r>
+        <w:rPr>
+          <w:sz w:val="24"/>
+          <w:szCs w:val="24"/>
+        </w:rPr>
+        <w:t>: titolare.</w:t>
+      </w:r>
+      <w:r>
+        <w:rPr>
+          <w:sz w:val="24"/>
+          <w:szCs w:val="24"/>
+        </w:rPr>
+        <w:br/>
+      </w:r>
+      <w:r>
+        <w:rPr>
+          <w:sz w:val="24"/>
+          <w:szCs w:val="24"/>
+        </w:rPr>
+        <w:br/>
+      </w:r>
+      <w:r>
+        <w:rPr>
+          <w:i/>
+          <w:iCs/>
+          <w:sz w:val="24"/>
+          <w:szCs w:val="24"/>
+        </w:rPr>
+        <w:t>Trigger:</w:t>
+      </w:r>
+      <w:r>
+        <w:rPr>
+          <w:sz w:val="24"/>
+          <w:szCs w:val="24"/>
+        </w:rPr>
+        <w:t xml:space="preserve"> selezione data.</w:t>
+      </w:r>
+      <w:r>
+        <w:rPr>
+          <w:sz w:val="24"/>
+          <w:szCs w:val="24"/>
+        </w:rPr>
+        <w:br/>
+      </w:r>
+      <w:r>
+        <w:rPr>
+          <w:sz w:val="24"/>
+          <w:szCs w:val="24"/>
+        </w:rPr>
+        <w:br/>
+      </w:r>
+      <w:proofErr w:type="spellStart"/>
+      <w:r>
+        <w:rPr>
+          <w:i/>
+          <w:iCs/>
+          <w:sz w:val="24"/>
+          <w:szCs w:val="24"/>
+        </w:rPr>
+        <w:t>Postcondizione</w:t>
+      </w:r>
+      <w:proofErr w:type="spellEnd"/>
+      <w:r>
+        <w:rPr>
+          <w:i/>
+          <w:iCs/>
+          <w:sz w:val="24"/>
+          <w:szCs w:val="24"/>
+        </w:rPr>
+        <w:t xml:space="preserve">: </w:t>
+      </w:r>
+      <w:r>
+        <w:rPr>
+          <w:sz w:val="24"/>
+          <w:szCs w:val="24"/>
+        </w:rPr>
+        <w:t>stampa a video appuntamenti previsti per la data selezionata in un formato facilmente interpretabile.</w:t>
+      </w:r>
+      <w:r>
+        <w:rPr>
+          <w:sz w:val="24"/>
+          <w:szCs w:val="24"/>
+        </w:rPr>
+        <w:br/>
+      </w:r>
+      <w:r>
+        <w:rPr>
+          <w:sz w:val="24"/>
+          <w:szCs w:val="24"/>
+        </w:rPr>
+        <w:br/>
+      </w:r>
+      <w:r>
+        <w:rPr>
+          <w:i/>
+          <w:iCs/>
+          <w:sz w:val="24"/>
+          <w:szCs w:val="24"/>
+        </w:rPr>
+        <w:t xml:space="preserve">Procedimento: </w:t>
+      </w:r>
+      <w:r>
+        <w:rPr>
+          <w:sz w:val="24"/>
+          <w:szCs w:val="24"/>
+        </w:rPr>
+        <w:t>1. il titolare seleziona una data in un’interfaccia stile calendario;</w:t>
+      </w:r>
+      <w:r>
+        <w:rPr>
+          <w:sz w:val="24"/>
+          <w:szCs w:val="24"/>
+        </w:rPr>
+        <w:br/>
+        <w:t xml:space="preserve">                         2. l’interfaccia viene riempita con gli appuntamenti previsti per la data</w:t>
+      </w:r>
+      <w:r>
+        <w:rPr>
+          <w:sz w:val="24"/>
+          <w:szCs w:val="24"/>
+        </w:rPr>
+        <w:t xml:space="preserve">    </w:t>
+      </w:r>
+      <w:r>
+        <w:rPr>
+          <w:sz w:val="24"/>
+          <w:szCs w:val="24"/>
+        </w:rPr>
+        <w:t>selezionata, in un formato facilmente interpretabile;</w:t>
+      </w:r>
+    </w:p>
+    <w:p>
+      <w:pPr>
+        <w:spacing w:line="360" w:lineRule="auto"/>
+        <w:rPr>
+          <w:i/>
+          <w:iCs/>
+          <w:sz w:val="24"/>
+          <w:szCs w:val="24"/>
+        </w:rPr>
+      </w:pPr>
+      <w:r>
+        <w:rPr>
+          <w:sz w:val="24"/>
+          <w:szCs w:val="24"/>
+          <w:u w:val="single"/>
+        </w:rPr>
+        <w:t>UC1.3: Eliminazione appuntamenti</w:t>
+      </w:r>
+      <w:r>
+        <w:rPr>
+          <w:i/>
+          <w:iCs/>
+          <w:sz w:val="24"/>
+          <w:szCs w:val="24"/>
+        </w:rPr>
+        <w:br/>
+        <w:t>Descrizione</w:t>
+      </w:r>
+      <w:r>
+        <w:rPr>
+          <w:sz w:val="24"/>
+          <w:szCs w:val="24"/>
+        </w:rPr>
+        <w:t>: il titolare deve poter essere in grado di eliminare appuntamenti fissati in precedenza.</w:t>
+      </w:r>
+      <w:r>
+        <w:rPr>
+          <w:sz w:val="24"/>
+          <w:szCs w:val="24"/>
+        </w:rPr>
+        <w:br/>
+      </w:r>
+    </w:p>
+    <w:p>
+      <w:pPr>
+        <w:spacing w:after="240" w:line="360" w:lineRule="auto"/>
+        <w:rPr>
+          <w:sz w:val="24"/>
+          <w:szCs w:val="24"/>
+        </w:rPr>
+      </w:pPr>
+      <w:r>
+        <w:rPr>
+          <w:i/>
+          <w:iCs/>
+          <w:sz w:val="24"/>
+          <w:szCs w:val="24"/>
+        </w:rPr>
+        <w:t>Attori coinvolti</w:t>
+      </w:r>
+      <w:r>
+        <w:rPr>
+          <w:sz w:val="24"/>
+          <w:szCs w:val="24"/>
+        </w:rPr>
+        <w:t>: titolare.</w:t>
+      </w:r>
+      <w:r>
+        <w:rPr>
+          <w:sz w:val="24"/>
+          <w:szCs w:val="24"/>
+        </w:rPr>
+        <w:br/>
+      </w:r>
+      <w:r>
+        <w:rPr>
+          <w:sz w:val="24"/>
+          <w:szCs w:val="24"/>
+        </w:rPr>
+        <w:br/>
+      </w:r>
+      <w:r>
+        <w:rPr>
+          <w:i/>
+          <w:iCs/>
+          <w:sz w:val="24"/>
+          <w:szCs w:val="24"/>
+        </w:rPr>
+        <w:t xml:space="preserve">Trigger: </w:t>
+      </w:r>
+      <w:r>
+        <w:rPr>
+          <w:sz w:val="24"/>
+          <w:szCs w:val="24"/>
+        </w:rPr>
+        <w:t>richiesta di eliminazione di uno o più appuntamenti precedentemente selezionati.</w:t>
+      </w:r>
+      <w:r>
+        <w:rPr>
+          <w:sz w:val="24"/>
+          <w:szCs w:val="24"/>
+        </w:rPr>
+        <w:br/>
+      </w:r>
+      <w:r>
+        <w:rPr>
+          <w:sz w:val="24"/>
+          <w:szCs w:val="24"/>
+        </w:rPr>
+        <w:br/>
+      </w:r>
+      <w:proofErr w:type="spellStart"/>
+      <w:r>
+        <w:rPr>
+          <w:i/>
+          <w:iCs/>
+          <w:sz w:val="24"/>
+          <w:szCs w:val="24"/>
+        </w:rPr>
+        <w:t>Postcondizione</w:t>
+      </w:r>
+      <w:proofErr w:type="spellEnd"/>
+      <w:r>
+        <w:rPr>
+          <w:i/>
+          <w:iCs/>
+          <w:sz w:val="24"/>
+          <w:szCs w:val="24"/>
+        </w:rPr>
+        <w:t xml:space="preserve">: </w:t>
+      </w:r>
+      <w:r>
+        <w:rPr>
+          <w:sz w:val="24"/>
+          <w:szCs w:val="24"/>
+        </w:rPr>
+        <w:t>appuntamenti di cui è stata richiesta l’eliminazione non più presenti nel database.</w:t>
+      </w:r>
+      <w:r>
+        <w:rPr>
+          <w:sz w:val="24"/>
+          <w:szCs w:val="24"/>
+        </w:rPr>
+        <w:br/>
+      </w:r>
+      <w:r>
+        <w:rPr>
+          <w:sz w:val="24"/>
+          <w:szCs w:val="24"/>
+        </w:rPr>
+        <w:br/>
+      </w:r>
+      <w:r>
+        <w:rPr>
+          <w:i/>
+          <w:iCs/>
+          <w:sz w:val="24"/>
+          <w:szCs w:val="24"/>
+        </w:rPr>
+        <w:t xml:space="preserve">Procedimento: </w:t>
+      </w:r>
+      <w:r>
+        <w:rPr>
+          <w:sz w:val="24"/>
+          <w:szCs w:val="24"/>
+        </w:rPr>
+        <w:t xml:space="preserve">1. </w:t>
+      </w:r>
+      <w:r>
+        <w:rPr>
+          <w:i/>
+          <w:iCs/>
+          <w:sz w:val="24"/>
+          <w:szCs w:val="24"/>
+        </w:rPr>
+        <w:t xml:space="preserve">Procedimento UC1.2 </w:t>
+      </w:r>
+      <w:r>
+        <w:rPr>
+          <w:sz w:val="24"/>
+          <w:szCs w:val="24"/>
+        </w:rPr>
+        <w:t xml:space="preserve">+ </w:t>
+      </w:r>
+      <w:proofErr w:type="spellStart"/>
+      <w:r>
+        <w:rPr>
+          <w:sz w:val="24"/>
+          <w:szCs w:val="24"/>
+        </w:rPr>
+        <w:t>checkbox</w:t>
+      </w:r>
+      <w:proofErr w:type="spellEnd"/>
+      <w:r>
+        <w:rPr>
+          <w:sz w:val="24"/>
+          <w:szCs w:val="24"/>
+        </w:rPr>
+        <w:t xml:space="preserve"> di selezione per ogni appuntamento;</w:t>
+      </w:r>
+      <w:r>
+        <w:rPr>
+          <w:sz w:val="24"/>
+          <w:szCs w:val="24"/>
+        </w:rPr>
+        <w:br/>
+        <w:t xml:space="preserve">                         2. il titolare seleziona gli appuntamenti che intende eliminare;</w:t>
+      </w:r>
+      <w:r>
+        <w:rPr>
+          <w:sz w:val="24"/>
+          <w:szCs w:val="24"/>
+        </w:rPr>
+        <w:br/>
+        <w:t xml:space="preserve">                         3. il titolare richiede l’eliminazione degli appuntamenti selezionati;</w:t>
+      </w:r>
+      <w:r>
+        <w:rPr>
+          <w:sz w:val="24"/>
+          <w:szCs w:val="24"/>
+        </w:rPr>
+        <w:br/>
+        <w:t xml:space="preserve">                         4. il titolare viene riportato alla vista del calendario appuntamenti;</w:t>
+      </w:r>
+    </w:p>
+    <w:p>
+      <w:pPr>
+        <w:spacing w:line="360" w:lineRule="auto"/>
+        <w:rPr>
+          <w:sz w:val="24"/>
+          <w:szCs w:val="24"/>
+          <w:u w:val="single"/>
+        </w:rPr>
+      </w:pPr>
+      <w:r>
+        <w:rPr>
+          <w:b/>
+          <w:bCs/>
+          <w:caps/>
+          <w:sz w:val="28"/>
+          <w:szCs w:val="28"/>
+        </w:rPr>
+        <w:lastRenderedPageBreak/>
+        <w:t xml:space="preserve">3.3 </w:t>
+      </w:r>
+      <w:r>
+        <w:rPr>
+          <w:b/>
+          <w:bCs/>
+          <w:caps/>
+          <w:sz w:val="28"/>
+          <w:szCs w:val="28"/>
+        </w:rPr>
+        <w:t>PSEUDOCODICE</w:t>
+      </w:r>
+      <w:r>
+        <w:rPr>
+          <w:b/>
+          <w:bCs/>
+          <w:caps/>
+          <w:sz w:val="28"/>
+          <w:szCs w:val="28"/>
+        </w:rPr>
+        <w:br/>
+      </w:r>
+      <w:r>
+        <w:rPr>
+          <w:caps/>
+          <w:sz w:val="24"/>
+          <w:szCs w:val="24"/>
+          <w:u w:val="single"/>
+        </w:rPr>
+        <w:t>UC1.1</w:t>
+      </w:r>
+      <w:r>
+        <w:rPr>
+          <w:sz w:val="24"/>
+          <w:szCs w:val="24"/>
+          <w:u w:val="single"/>
+        </w:rPr>
+        <w:t>: Creazione appuntamenti</w:t>
+      </w:r>
+    </w:p>
+    <w:p>
+      <w:pPr>
+        <w:spacing w:line="360" w:lineRule="auto"/>
+        <w:rPr>
+          <w:sz w:val="24"/>
+          <w:szCs w:val="24"/>
+          <w:u w:val="single"/>
+        </w:rPr>
+      </w:pPr>
+      <w:r>
+        <w:rPr>
+          <w:noProof/>
+          <w:sz w:val="24"/>
+          <w:szCs w:val="24"/>
+        </w:rPr>
+        <w:drawing>
+          <wp:inline distT="0" distB="0" distL="0" distR="0" wp14:anchorId="788CBEB3" wp14:editId="1468DF00">
+            <wp:extent cx="5632450" cy="4025900"/>
+            <wp:effectExtent l="0" t="0" r="6350" b="0"/>
+            <wp:docPr id="12" name="Immagine 12" descr="Immagine che contiene testo&#10;&#10;Descrizione generata automaticamente"/>
+            <wp:cNvGraphicFramePr>
+              <a:graphicFrameLocks xmlns:a="http://schemas.openxmlformats.org/drawingml/2006/main" noChangeAspect="1"/>
+            </wp:cNvGraphicFramePr>
+            <a:graphic xmlns:a="http://schemas.openxmlformats.org/drawingml/2006/main">
+              <a:graphicData uri="http://schemas.openxmlformats.org/drawingml/2006/picture">
+                <pic:pic xmlns:pic="http://schemas.openxmlformats.org/drawingml/2006/picture">
+                  <pic:nvPicPr>
+                    <pic:cNvPr id="0" name="Immagine 5" descr="Immagine che contiene testo&#10;&#10;Descrizione generata automaticamente"/>
+                    <pic:cNvPicPr>
+                      <a:picLocks noChangeAspect="1" noChangeArrowheads="1"/>
+                    </pic:cNvPicPr>
+                  </pic:nvPicPr>
+                  <pic:blipFill>
+                    <a:blip r:embed="rId23" cstate="print">
+                      <a:extLst>
+                        <a:ext uri="{28A0092B-C50C-407E-A947-70E740481C1C}">
+                          <a14:useLocalDpi xmlns:a14="http://schemas.microsoft.com/office/drawing/2010/main" val="0"/>
+                        </a:ext>
+                      </a:extLst>
+                    </a:blip>
+                    <a:srcRect/>
+                    <a:stretch>
+                      <a:fillRect/>
+                    </a:stretch>
+                  </pic:blipFill>
+                  <pic:spPr bwMode="auto">
+                    <a:xfrm>
+                      <a:off x="0" y="0"/>
+                      <a:ext cx="5632450" cy="4025900"/>
+                    </a:xfrm>
+                    <a:prstGeom prst="rect">
+                      <a:avLst/>
+                    </a:prstGeom>
+                    <a:noFill/>
+                    <a:ln>
+                      <a:noFill/>
+                    </a:ln>
+                  </pic:spPr>
+                </pic:pic>
+              </a:graphicData>
+            </a:graphic>
+          </wp:inline>
+        </w:drawing>
+      </w:r>
+    </w:p>
+    <w:p>
+      <w:pPr>
+        <w:spacing w:line="360" w:lineRule="auto"/>
+        <w:rPr>
+          <w:color w:val="202124"/>
+          <w:sz w:val="24"/>
+          <w:szCs w:val="24"/>
+          <w:shd w:val="clear" w:color="auto" w:fill="FFFFFF"/>
+        </w:rPr>
+      </w:pPr>
+      <w:r>
+        <w:rPr>
+          <w:sz w:val="24"/>
+          <w:szCs w:val="24"/>
+        </w:rPr>
+        <w:t xml:space="preserve">La complessità dell’algoritmo è </w:t>
+      </w:r>
+      <w:r>
+        <w:rPr>
+          <w:color w:val="202124"/>
+          <w:sz w:val="24"/>
+          <w:szCs w:val="24"/>
+          <w:shd w:val="clear" w:color="auto" w:fill="FFFFFF"/>
+        </w:rPr>
+        <w:t>Ω(</w:t>
+      </w:r>
+      <w:proofErr w:type="spellStart"/>
+      <w:r>
+        <w:rPr>
+          <w:color w:val="202124"/>
+          <w:sz w:val="24"/>
+          <w:szCs w:val="24"/>
+          <w:shd w:val="clear" w:color="auto" w:fill="FFFFFF"/>
+        </w:rPr>
+        <w:t>nSlot</w:t>
+      </w:r>
+      <w:proofErr w:type="spellEnd"/>
+      <w:r>
+        <w:rPr>
+          <w:color w:val="202124"/>
+          <w:sz w:val="24"/>
+          <w:szCs w:val="24"/>
+          <w:shd w:val="clear" w:color="auto" w:fill="FFFFFF"/>
+        </w:rPr>
+        <w:t>), caso in cui tutte le proposte vengono trovate al primo tentativo e O(</w:t>
+      </w:r>
+      <w:proofErr w:type="spellStart"/>
+      <w:r>
+        <w:rPr>
+          <w:color w:val="202124"/>
+          <w:sz w:val="24"/>
+          <w:szCs w:val="24"/>
+          <w:shd w:val="clear" w:color="auto" w:fill="FFFFFF"/>
+        </w:rPr>
+        <w:t>nSlot</w:t>
+      </w:r>
+      <w:proofErr w:type="spellEnd"/>
+      <w:r>
+        <w:rPr>
+          <w:color w:val="202124"/>
+          <w:sz w:val="24"/>
+          <w:szCs w:val="24"/>
+          <w:shd w:val="clear" w:color="auto" w:fill="FFFFFF"/>
+        </w:rPr>
+        <w:t xml:space="preserve"> * </w:t>
+      </w:r>
+      <w:proofErr w:type="spellStart"/>
+      <w:r>
+        <w:rPr>
+          <w:color w:val="202124"/>
+          <w:sz w:val="24"/>
+          <w:szCs w:val="24"/>
+          <w:shd w:val="clear" w:color="auto" w:fill="FFFFFF"/>
+        </w:rPr>
+        <w:t>nAppuntamentiFuturi</w:t>
+      </w:r>
+      <w:proofErr w:type="spellEnd"/>
+      <w:r>
+        <w:rPr>
+          <w:color w:val="202124"/>
+          <w:sz w:val="24"/>
+          <w:szCs w:val="24"/>
+          <w:shd w:val="clear" w:color="auto" w:fill="FFFFFF"/>
+        </w:rPr>
+        <w:t xml:space="preserve">), caso in cui viene raggiunta una </w:t>
+      </w:r>
+      <w:proofErr w:type="spellStart"/>
+      <w:r>
+        <w:rPr>
+          <w:color w:val="202124"/>
+          <w:sz w:val="24"/>
+          <w:szCs w:val="24"/>
+          <w:shd w:val="clear" w:color="auto" w:fill="FFFFFF"/>
+        </w:rPr>
+        <w:t>prossimaProposta</w:t>
+      </w:r>
+      <w:proofErr w:type="spellEnd"/>
+      <w:r>
+        <w:rPr>
+          <w:color w:val="202124"/>
+          <w:sz w:val="24"/>
+          <w:szCs w:val="24"/>
+          <w:shd w:val="clear" w:color="auto" w:fill="FFFFFF"/>
+        </w:rPr>
+        <w:t xml:space="preserve"> successiva  alla fine dell’ultimo appuntamento futuro solo nel corso dell’ultima iterazione del </w:t>
+      </w:r>
+      <w:proofErr w:type="spellStart"/>
+      <w:r>
+        <w:rPr>
+          <w:color w:val="202124"/>
+          <w:sz w:val="24"/>
+          <w:szCs w:val="24"/>
+          <w:shd w:val="clear" w:color="auto" w:fill="FFFFFF"/>
+        </w:rPr>
+        <w:t>while</w:t>
+      </w:r>
+      <w:proofErr w:type="spellEnd"/>
+      <w:r>
+        <w:rPr>
+          <w:color w:val="202124"/>
+          <w:sz w:val="24"/>
+          <w:szCs w:val="24"/>
+          <w:shd w:val="clear" w:color="auto" w:fill="FFFFFF"/>
+        </w:rPr>
+        <w:t>.</w:t>
+      </w:r>
+    </w:p>
+    <w:p>
+      <w:pPr>
+        <w:spacing w:line="360" w:lineRule="auto"/>
+        <w:rPr>
+          <w:color w:val="202124"/>
+          <w:sz w:val="24"/>
+          <w:szCs w:val="24"/>
+          <w:shd w:val="clear" w:color="auto" w:fill="FFFFFF"/>
+        </w:rPr>
+      </w:pPr>
+      <w:r>
+        <w:rPr>
+          <w:color w:val="202124"/>
+          <w:sz w:val="24"/>
+          <w:szCs w:val="24"/>
+          <w:shd w:val="clear" w:color="auto" w:fill="FFFFFF"/>
+        </w:rPr>
+        <w:t xml:space="preserve">Fortunatamente, tutti gli onerosi calcoli degli orari di fine appuntamento presenti nello pseudocodice sono stati semplificati dall’introduzione nel data model degli appuntamenti di un campo </w:t>
+      </w:r>
+      <w:proofErr w:type="spellStart"/>
+      <w:r>
+        <w:rPr>
+          <w:color w:val="202124"/>
+          <w:sz w:val="24"/>
+          <w:szCs w:val="24"/>
+          <w:shd w:val="clear" w:color="auto" w:fill="FFFFFF"/>
+        </w:rPr>
+        <w:t>dataFine</w:t>
+      </w:r>
+      <w:proofErr w:type="spellEnd"/>
+      <w:r>
+        <w:rPr>
+          <w:color w:val="202124"/>
+          <w:sz w:val="24"/>
+          <w:szCs w:val="24"/>
+          <w:shd w:val="clear" w:color="auto" w:fill="FFFFFF"/>
+        </w:rPr>
+        <w:t>.</w:t>
+      </w:r>
+    </w:p>
+    <w:p>
+      <w:pPr>
+        <w:spacing w:line="360" w:lineRule="auto"/>
+        <w:rPr>
+          <w:sz w:val="24"/>
+          <w:szCs w:val="24"/>
+        </w:rPr>
+      </w:pPr>
+      <w:r>
+        <w:rPr>
+          <w:color w:val="202124"/>
+          <w:sz w:val="24"/>
+          <w:szCs w:val="24"/>
+          <w:shd w:val="clear" w:color="auto" w:fill="FFFFFF"/>
+        </w:rPr>
+        <w:t xml:space="preserve">Si veda di seguito il flow chart dell’algoritmo. </w:t>
+      </w:r>
+    </w:p>
+    <w:p>
+      <w:pPr>
+        <w:spacing w:line="360" w:lineRule="auto"/>
+        <w:rPr>
+          <w:sz w:val="24"/>
+          <w:szCs w:val="24"/>
+        </w:rPr>
+      </w:pPr>
+    </w:p>
+    <w:p>
+      <w:pPr>
+        <w:spacing w:line="360" w:lineRule="auto"/>
+        <w:rPr>
+          <w:sz w:val="24"/>
+          <w:szCs w:val="24"/>
+        </w:rPr>
+      </w:pPr>
+    </w:p>
+    <w:p>
+      <w:pPr>
+        <w:spacing w:line="360" w:lineRule="auto"/>
+        <w:rPr>
+          <w:sz w:val="24"/>
+          <w:szCs w:val="24"/>
+        </w:rPr>
+      </w:pPr>
+    </w:p>
+    <w:p>
+      <w:pPr>
+        <w:spacing w:line="360" w:lineRule="auto"/>
+        <w:rPr>
+          <w:sz w:val="24"/>
+          <w:szCs w:val="24"/>
+        </w:rPr>
+      </w:pPr>
+    </w:p>
+    <w:p>
+      <w:pPr>
+        <w:spacing w:line="360" w:lineRule="auto"/>
+        <w:rPr>
+          <w:sz w:val="24"/>
+          <w:szCs w:val="24"/>
+        </w:rPr>
+      </w:pPr>
+    </w:p>
+    <w:p>
+      <w:pPr>
+        <w:spacing w:line="360" w:lineRule="auto"/>
+        <w:rPr>
+          <w:sz w:val="24"/>
+          <w:szCs w:val="24"/>
+        </w:rPr>
+      </w:pPr>
+    </w:p>
+    <w:p>
+      <w:pPr>
+        <w:spacing w:line="360" w:lineRule="auto"/>
+        <w:rPr>
+          <w:sz w:val="24"/>
+          <w:szCs w:val="24"/>
+        </w:rPr>
+      </w:pPr>
+    </w:p>
+    <w:p>
+      <w:pPr>
+        <w:spacing w:line="360" w:lineRule="auto"/>
+        <w:rPr>
+          <w:b/>
+          <w:bCs/>
+          <w:caps/>
+          <w:color w:val="FF0000"/>
+          <w:sz w:val="28"/>
+          <w:szCs w:val="28"/>
+        </w:rPr>
+      </w:pPr>
+      <w:r>
+        <w:rPr>
+          <w:b/>
+          <w:caps/>
+          <w:noProof/>
+          <w:color w:val="FF0000"/>
+          <w:sz w:val="28"/>
+          <w:szCs w:val="28"/>
+        </w:rPr>
+        <w:lastRenderedPageBreak/>
+        <w:drawing>
+          <wp:inline distT="0" distB="0" distL="0" distR="0" wp14:anchorId="4A7CCB5E" wp14:editId="7A500358">
+            <wp:extent cx="5632450" cy="7026275"/>
+            <wp:effectExtent l="0" t="0" r="6350" b="3175"/>
+            <wp:docPr id="11" name="Immagine 11"/>
+            <wp:cNvGraphicFramePr>
+              <a:graphicFrameLocks xmlns:a="http://schemas.openxmlformats.org/drawingml/2006/main" noChangeAspect="1"/>
+            </wp:cNvGraphicFramePr>
+            <a:graphic xmlns:a="http://schemas.openxmlformats.org/drawingml/2006/main">
+              <a:graphicData uri="http://schemas.openxmlformats.org/drawingml/2006/picture">
+                <pic:pic xmlns:pic="http://schemas.openxmlformats.org/drawingml/2006/picture">
+                  <pic:nvPicPr>
+                    <pic:cNvPr id="0" name="Immagine 2"/>
+                    <pic:cNvPicPr>
+                      <a:picLocks noChangeAspect="1" noChangeArrowheads="1"/>
+                    </pic:cNvPicPr>
+                  </pic:nvPicPr>
+                  <pic:blipFill>
+                    <a:blip r:embed="rId24" cstate="print">
+                      <a:extLst>
+                        <a:ext uri="{28A0092B-C50C-407E-A947-70E740481C1C}">
+                          <a14:useLocalDpi xmlns:a14="http://schemas.microsoft.com/office/drawing/2010/main" val="0"/>
+                        </a:ext>
+                      </a:extLst>
+                    </a:blip>
+                    <a:srcRect/>
+                    <a:stretch>
+                      <a:fillRect/>
+                    </a:stretch>
+                  </pic:blipFill>
+                  <pic:spPr bwMode="auto">
+                    <a:xfrm>
+                      <a:off x="0" y="0"/>
+                      <a:ext cx="5632450" cy="7026275"/>
+                    </a:xfrm>
+                    <a:prstGeom prst="rect">
+                      <a:avLst/>
+                    </a:prstGeom>
+                    <a:noFill/>
+                    <a:ln>
+                      <a:noFill/>
+                    </a:ln>
+                  </pic:spPr>
+                </pic:pic>
+              </a:graphicData>
+            </a:graphic>
+          </wp:inline>
+        </w:drawing>
+      </w:r>
+    </w:p>
+    <w:p>
+      <w:pPr>
+        <w:spacing w:line="360" w:lineRule="auto"/>
+        <w:rPr>
+          <w:b/>
+          <w:bCs/>
+          <w:caps/>
+          <w:sz w:val="28"/>
+          <w:szCs w:val="28"/>
+        </w:rPr>
+      </w:pPr>
+    </w:p>
+    <w:p>
+      <w:pPr>
+        <w:spacing w:line="360" w:lineRule="auto"/>
+        <w:rPr>
+          <w:b/>
+          <w:bCs/>
+          <w:caps/>
+          <w:sz w:val="28"/>
+          <w:szCs w:val="28"/>
+        </w:rPr>
+      </w:pPr>
+    </w:p>
+    <w:p>
+      <w:pPr>
+        <w:spacing w:line="360" w:lineRule="auto"/>
+        <w:rPr>
+          <w:b/>
+          <w:bCs/>
+          <w:caps/>
+          <w:sz w:val="28"/>
+          <w:szCs w:val="28"/>
+        </w:rPr>
+      </w:pPr>
+    </w:p>
+    <w:p>
+      <w:pPr>
+        <w:spacing w:line="360" w:lineRule="auto"/>
+        <w:rPr>
+          <w:b/>
+          <w:bCs/>
+          <w:caps/>
+          <w:sz w:val="28"/>
+          <w:szCs w:val="28"/>
+        </w:rPr>
+      </w:pPr>
+    </w:p>
+    <w:p>
+      <w:pPr>
+        <w:spacing w:line="360" w:lineRule="auto"/>
+        <w:rPr>
+          <w:b/>
+          <w:bCs/>
+          <w:caps/>
+          <w:sz w:val="28"/>
+          <w:szCs w:val="28"/>
+        </w:rPr>
+      </w:pPr>
+    </w:p>
+    <w:p>
+      <w:pPr>
+        <w:spacing w:line="360" w:lineRule="auto"/>
+        <w:rPr>
+          <w:b/>
+          <w:bCs/>
+          <w:caps/>
+          <w:sz w:val="28"/>
+          <w:szCs w:val="28"/>
+        </w:rPr>
+      </w:pPr>
+      <w:r>
+        <w:rPr>
+          <w:b/>
+          <w:bCs/>
+          <w:caps/>
+          <w:sz w:val="28"/>
+          <w:szCs w:val="28"/>
+        </w:rPr>
+        <w:lastRenderedPageBreak/>
+        <w:t xml:space="preserve">3.4 </w:t>
+      </w:r>
+      <w:r>
+        <w:rPr>
+          <w:b/>
+          <w:bCs/>
+          <w:caps/>
+          <w:sz w:val="28"/>
+          <w:szCs w:val="28"/>
+        </w:rPr>
+        <w:t>RISULTATI implementazione</w:t>
+      </w:r>
+    </w:p>
+    <w:p>
+      <w:pPr>
+        <w:spacing w:line="360" w:lineRule="auto"/>
+        <w:rPr>
+          <w:noProof/>
+        </w:rPr>
+      </w:pPr>
+    </w:p>
+    <w:p>
+      <w:pPr>
+        <w:spacing w:after="240" w:line="360" w:lineRule="auto"/>
+        <w:rPr>
+          <w:b/>
+          <w:bCs/>
+          <w:caps/>
+          <w:sz w:val="28"/>
+          <w:szCs w:val="28"/>
+        </w:rPr>
+      </w:pPr>
+      <w:r>
+        <w:rPr>
+          <w:noProof/>
+        </w:rPr>
+        <w:drawing>
+          <wp:inline distT="0" distB="0" distL="0" distR="0" wp14:anchorId="3092B62F" wp14:editId="2B257DC9">
+            <wp:extent cx="5632450" cy="5934075"/>
+            <wp:effectExtent l="0" t="0" r="6350" b="9525"/>
+            <wp:docPr id="10" name="Immagine 10"/>
+            <wp:cNvGraphicFramePr>
+              <a:graphicFrameLocks xmlns:a="http://schemas.openxmlformats.org/drawingml/2006/main" noChangeAspect="1"/>
+            </wp:cNvGraphicFramePr>
+            <a:graphic xmlns:a="http://schemas.openxmlformats.org/drawingml/2006/main">
+              <a:graphicData uri="http://schemas.openxmlformats.org/drawingml/2006/picture">
+                <pic:pic xmlns:pic="http://schemas.openxmlformats.org/drawingml/2006/picture">
+                  <pic:nvPicPr>
+                    <pic:cNvPr id="0" name="Immagine 1"/>
+                    <pic:cNvPicPr>
+                      <a:picLocks noChangeAspect="1" noChangeArrowheads="1"/>
+                    </pic:cNvPicPr>
+                  </pic:nvPicPr>
+                  <pic:blipFill>
+                    <a:blip r:embed="rId25" cstate="print">
+                      <a:extLst>
+                        <a:ext uri="{28A0092B-C50C-407E-A947-70E740481C1C}">
+                          <a14:useLocalDpi xmlns:a14="http://schemas.microsoft.com/office/drawing/2010/main" val="0"/>
+                        </a:ext>
+                      </a:extLst>
+                    </a:blip>
+                    <a:srcRect/>
+                    <a:stretch>
+                      <a:fillRect/>
+                    </a:stretch>
+                  </pic:blipFill>
+                  <pic:spPr bwMode="auto">
+                    <a:xfrm>
+                      <a:off x="0" y="0"/>
+                      <a:ext cx="5632450" cy="5934075"/>
+                    </a:xfrm>
+                    <a:prstGeom prst="rect">
+                      <a:avLst/>
+                    </a:prstGeom>
+                    <a:noFill/>
+                    <a:ln>
+                      <a:noFill/>
+                    </a:ln>
+                  </pic:spPr>
+                </pic:pic>
+              </a:graphicData>
+            </a:graphic>
+          </wp:inline>
+        </w:drawing>
+      </w:r>
+    </w:p>
+    <w:p>
+      <w:pPr>
+        <w:spacing w:line="360" w:lineRule="auto"/>
+        <w:rPr>
+          <w:b/>
+          <w:bCs/>
+          <w:sz w:val="28"/>
+          <w:szCs w:val="28"/>
+        </w:rPr>
+      </w:pPr>
+      <w:r>
+        <w:rPr>
+          <w:b/>
+          <w:bCs/>
+          <w:sz w:val="28"/>
+          <w:szCs w:val="28"/>
+        </w:rPr>
+        <w:t xml:space="preserve">3.5 </w:t>
+      </w:r>
+      <w:r>
+        <w:rPr>
+          <w:b/>
+          <w:bCs/>
+          <w:sz w:val="28"/>
+          <w:szCs w:val="28"/>
+        </w:rPr>
+        <w:t>ANALISI STATICA</w:t>
+      </w:r>
+    </w:p>
+    <w:p>
+      <w:pPr>
+        <w:spacing w:line="360" w:lineRule="auto"/>
+        <w:rPr>
+          <w:sz w:val="24"/>
+          <w:szCs w:val="24"/>
+        </w:rPr>
+      </w:pPr>
+      <w:r>
+        <w:rPr>
+          <w:sz w:val="24"/>
+          <w:szCs w:val="24"/>
+        </w:rPr>
+        <w:t xml:space="preserve">Per l’analisi statica del codice è stato utilizzato un plug-in disponibile in Android Studio chiamato </w:t>
+      </w:r>
+      <w:proofErr w:type="spellStart"/>
+      <w:r>
+        <w:rPr>
+          <w:sz w:val="24"/>
+          <w:szCs w:val="24"/>
+        </w:rPr>
+        <w:t>MetricsReloaded</w:t>
+      </w:r>
+      <w:proofErr w:type="spellEnd"/>
+      <w:r>
+        <w:rPr>
+          <w:sz w:val="24"/>
+          <w:szCs w:val="24"/>
+        </w:rPr>
+        <w:t xml:space="preserve"> che fornisce le metriche del codice sorgente in esame.</w:t>
+      </w:r>
+      <w:r>
+        <w:rPr>
+          <w:sz w:val="24"/>
+          <w:szCs w:val="24"/>
+        </w:rPr>
+        <w:br/>
+        <w:t>Il plugin fornisce delle misure di complessità del codice. In particolare:</w:t>
+      </w:r>
+    </w:p>
+    <w:p>
+      <w:pPr>
+        <w:pStyle w:val="Paragrafoelenco"/>
+        <w:widowControl/>
+        <w:numPr>
+          <w:ilvl w:val="0"/>
+          <w:numId w:val="37"/>
+        </w:numPr>
+        <w:autoSpaceDE/>
+        <w:spacing w:before="0" w:after="160" w:line="360" w:lineRule="auto"/>
+        <w:contextualSpacing/>
+        <w:rPr>
+          <w:sz w:val="24"/>
+          <w:szCs w:val="24"/>
+        </w:rPr>
+      </w:pPr>
+      <w:proofErr w:type="spellStart"/>
+      <w:r>
+        <w:rPr>
+          <w:b/>
+          <w:bCs/>
+          <w:sz w:val="24"/>
+          <w:szCs w:val="24"/>
+        </w:rPr>
+        <w:t>CogC</w:t>
+      </w:r>
+      <w:proofErr w:type="spellEnd"/>
+      <w:r>
+        <w:rPr>
+          <w:b/>
+          <w:bCs/>
+          <w:sz w:val="24"/>
+          <w:szCs w:val="24"/>
+        </w:rPr>
+        <w:t xml:space="preserve">: </w:t>
+      </w:r>
+      <w:proofErr w:type="spellStart"/>
+      <w:r>
+        <w:rPr>
+          <w:sz w:val="24"/>
+          <w:szCs w:val="24"/>
+        </w:rPr>
+        <w:t>Cognivite</w:t>
+      </w:r>
+      <w:proofErr w:type="spellEnd"/>
+      <w:r>
+        <w:rPr>
+          <w:sz w:val="24"/>
+          <w:szCs w:val="24"/>
+        </w:rPr>
+        <w:t xml:space="preserve"> </w:t>
+      </w:r>
+      <w:proofErr w:type="spellStart"/>
+      <w:r>
+        <w:rPr>
+          <w:sz w:val="24"/>
+          <w:szCs w:val="24"/>
+        </w:rPr>
+        <w:t>Complexity</w:t>
+      </w:r>
+      <w:proofErr w:type="spellEnd"/>
+      <w:r>
+        <w:rPr>
+          <w:sz w:val="24"/>
+          <w:szCs w:val="24"/>
+        </w:rPr>
+        <w:br/>
+        <w:t>Misura la complessità in termini di comprensione del codice. Questo valore aumenta all’aumentare del numero di strutture controllate e strutture annidate.</w:t>
+      </w:r>
+    </w:p>
+    <w:p>
+      <w:pPr>
+        <w:pStyle w:val="Paragrafoelenco"/>
+        <w:widowControl/>
+        <w:numPr>
+          <w:ilvl w:val="0"/>
+          <w:numId w:val="37"/>
+        </w:numPr>
+        <w:autoSpaceDE/>
+        <w:spacing w:before="0" w:after="160" w:line="360" w:lineRule="auto"/>
+        <w:contextualSpacing/>
+        <w:rPr>
+          <w:sz w:val="24"/>
+          <w:szCs w:val="24"/>
+        </w:rPr>
+      </w:pPr>
+      <w:proofErr w:type="spellStart"/>
+      <w:r>
+        <w:rPr>
+          <w:b/>
+          <w:bCs/>
+          <w:sz w:val="24"/>
+          <w:szCs w:val="24"/>
+        </w:rPr>
+        <w:lastRenderedPageBreak/>
+        <w:t>ev</w:t>
+      </w:r>
+      <w:proofErr w:type="spellEnd"/>
+      <w:r>
+        <w:rPr>
+          <w:b/>
+          <w:bCs/>
+          <w:sz w:val="24"/>
+          <w:szCs w:val="24"/>
+        </w:rPr>
+        <w:t>(G)</w:t>
+      </w:r>
+      <w:r>
+        <w:rPr>
+          <w:sz w:val="24"/>
+          <w:szCs w:val="24"/>
+        </w:rPr>
+        <w:t xml:space="preserve">: </w:t>
+      </w:r>
+      <w:proofErr w:type="spellStart"/>
+      <w:r>
+        <w:rPr>
+          <w:sz w:val="24"/>
+          <w:szCs w:val="24"/>
+        </w:rPr>
+        <w:t>Essential</w:t>
+      </w:r>
+      <w:proofErr w:type="spellEnd"/>
+      <w:r>
+        <w:rPr>
+          <w:sz w:val="24"/>
+          <w:szCs w:val="24"/>
+        </w:rPr>
+        <w:t xml:space="preserve"> </w:t>
+      </w:r>
+      <w:proofErr w:type="spellStart"/>
+      <w:r>
+        <w:rPr>
+          <w:sz w:val="24"/>
+          <w:szCs w:val="24"/>
+        </w:rPr>
+        <w:t>Cyclomatic</w:t>
+      </w:r>
+      <w:proofErr w:type="spellEnd"/>
+      <w:r>
+        <w:rPr>
+          <w:sz w:val="24"/>
+          <w:szCs w:val="24"/>
+        </w:rPr>
+        <w:t xml:space="preserve"> </w:t>
+      </w:r>
+      <w:proofErr w:type="spellStart"/>
+      <w:r>
+        <w:rPr>
+          <w:sz w:val="24"/>
+          <w:szCs w:val="24"/>
+        </w:rPr>
+        <w:t>Complexity</w:t>
+      </w:r>
+      <w:proofErr w:type="spellEnd"/>
+      <w:r>
+        <w:rPr>
+          <w:sz w:val="24"/>
+          <w:szCs w:val="24"/>
+        </w:rPr>
+        <w:t xml:space="preserve"> </w:t>
+      </w:r>
+      <w:r>
+        <w:rPr>
+          <w:sz w:val="24"/>
+          <w:szCs w:val="24"/>
+        </w:rPr>
+        <w:br/>
+        <w:t>Misura quanto sia mal strutturato il flusso di controllo di un metodo.</w:t>
+      </w:r>
+    </w:p>
+    <w:p>
+      <w:pPr>
+        <w:pStyle w:val="Paragrafoelenco"/>
+        <w:widowControl/>
+        <w:numPr>
+          <w:ilvl w:val="0"/>
+          <w:numId w:val="37"/>
+        </w:numPr>
+        <w:autoSpaceDE/>
+        <w:spacing w:before="0" w:after="160" w:line="360" w:lineRule="auto"/>
+        <w:contextualSpacing/>
+        <w:rPr>
+          <w:b/>
+          <w:bCs/>
+          <w:sz w:val="24"/>
+          <w:szCs w:val="24"/>
+        </w:rPr>
+      </w:pPr>
+      <w:r>
+        <w:rPr>
+          <w:b/>
+          <w:bCs/>
+          <w:sz w:val="24"/>
+          <w:szCs w:val="24"/>
+        </w:rPr>
+        <w:t>iv(G)</w:t>
+      </w:r>
+      <w:r>
+        <w:rPr>
+          <w:sz w:val="24"/>
+          <w:szCs w:val="24"/>
+        </w:rPr>
+        <w:t xml:space="preserve">: Design </w:t>
+      </w:r>
+      <w:proofErr w:type="spellStart"/>
+      <w:r>
+        <w:rPr>
+          <w:sz w:val="24"/>
+          <w:szCs w:val="24"/>
+        </w:rPr>
+        <w:t>Complexity</w:t>
+      </w:r>
+      <w:proofErr w:type="spellEnd"/>
+      <w:r>
+        <w:rPr>
+          <w:sz w:val="24"/>
+          <w:szCs w:val="24"/>
+        </w:rPr>
+        <w:br/>
+        <w:t>Calcola la complessità di progettazione di un metodo. La complessità della progettazione è correlata al modo in cui un flusso di controllo dei metodi è interconnesso con le chiamate ad altri metodi.</w:t>
+      </w:r>
+    </w:p>
+    <w:p>
+      <w:pPr>
+        <w:pStyle w:val="Paragrafoelenco"/>
+        <w:widowControl/>
+        <w:numPr>
+          <w:ilvl w:val="0"/>
+          <w:numId w:val="37"/>
+        </w:numPr>
+        <w:autoSpaceDE/>
+        <w:spacing w:before="0" w:line="360" w:lineRule="auto"/>
+        <w:contextualSpacing/>
+        <w:rPr>
+          <w:b/>
+          <w:bCs/>
+          <w:sz w:val="24"/>
+          <w:szCs w:val="24"/>
+        </w:rPr>
+      </w:pPr>
+      <w:r>
+        <w:rPr>
+          <w:b/>
+          <w:bCs/>
+          <w:sz w:val="24"/>
+          <w:szCs w:val="24"/>
+        </w:rPr>
+        <w:t>v(G)</w:t>
+      </w:r>
+      <w:r>
+        <w:rPr>
+          <w:sz w:val="24"/>
+          <w:szCs w:val="24"/>
+        </w:rPr>
+        <w:t xml:space="preserve">: </w:t>
+      </w:r>
+      <w:proofErr w:type="spellStart"/>
+      <w:r>
+        <w:rPr>
+          <w:sz w:val="24"/>
+          <w:szCs w:val="24"/>
+        </w:rPr>
+        <w:t>Cyclomatic</w:t>
+      </w:r>
+      <w:proofErr w:type="spellEnd"/>
+      <w:r>
+        <w:rPr>
+          <w:sz w:val="24"/>
+          <w:szCs w:val="24"/>
+        </w:rPr>
+        <w:t xml:space="preserve"> </w:t>
+      </w:r>
+      <w:proofErr w:type="spellStart"/>
+      <w:r>
+        <w:rPr>
+          <w:sz w:val="24"/>
+          <w:szCs w:val="24"/>
+        </w:rPr>
+        <w:t>Complexity</w:t>
+      </w:r>
+      <w:proofErr w:type="spellEnd"/>
+      <w:r>
+        <w:rPr>
+          <w:sz w:val="24"/>
+          <w:szCs w:val="24"/>
+        </w:rPr>
+        <w:br/>
+        <w:t xml:space="preserve">È una misura del numero di percorsi di esecuzione distinti attraverso ciascun metodo. Questo può anche essere considerato come il numero minimo di prove necessarie per esercitare completamente il flusso di controllo di un metodo. In pratica, questo è 1 + il numero di if, </w:t>
+      </w:r>
+      <w:proofErr w:type="spellStart"/>
+      <w:r>
+        <w:rPr>
+          <w:sz w:val="24"/>
+          <w:szCs w:val="24"/>
+        </w:rPr>
+        <w:t>while</w:t>
+      </w:r>
+      <w:proofErr w:type="spellEnd"/>
+      <w:r>
+        <w:rPr>
+          <w:sz w:val="24"/>
+          <w:szCs w:val="24"/>
+        </w:rPr>
+        <w:t>, for, do, switch case, catch, espressioni condizionali, and e or nel metodo.</w:t>
+      </w:r>
+    </w:p>
+    <w:p>
+      <w:pPr>
+        <w:spacing w:line="360" w:lineRule="auto"/>
+        <w:rPr>
+          <w:sz w:val="24"/>
+          <w:szCs w:val="24"/>
+        </w:rPr>
+      </w:pPr>
+      <w:r>
+        <w:rPr>
+          <w:sz w:val="24"/>
+          <w:szCs w:val="24"/>
+        </w:rPr>
+        <w:t xml:space="preserve">L’analisi con </w:t>
+      </w:r>
+      <w:proofErr w:type="spellStart"/>
+      <w:r>
+        <w:rPr>
+          <w:sz w:val="24"/>
+          <w:szCs w:val="24"/>
+        </w:rPr>
+        <w:t>MetricsReloaded</w:t>
+      </w:r>
+      <w:proofErr w:type="spellEnd"/>
+      <w:r>
+        <w:rPr>
+          <w:sz w:val="24"/>
+          <w:szCs w:val="24"/>
+        </w:rPr>
+        <w:t xml:space="preserve"> ha dato i seguenti risultati, ordinati in base al valore decrescente di v(G).</w:t>
+      </w:r>
+    </w:p>
+    <w:p>
+      <w:pPr>
+        <w:jc w:val="center"/>
+        <w:rPr>
+          <w:sz w:val="28"/>
+          <w:szCs w:val="28"/>
+        </w:rPr>
+      </w:pPr>
+      <w:r>
+        <w:rPr>
+          <w:noProof/>
+        </w:rPr>
+        <w:drawing>
+          <wp:inline distT="0" distB="0" distL="0" distR="0" wp14:anchorId="0763E52C" wp14:editId="054C8FA4">
+            <wp:extent cx="5486400" cy="4381500"/>
+            <wp:effectExtent l="152400" t="152400" r="361950" b="361950"/>
+            <wp:docPr id="9" name="Immagine 9" descr="Immagine che contiene testo&#10;&#10;Descrizione generata automaticamente"/>
+            <wp:cNvGraphicFramePr/>
+            <a:graphic xmlns:a="http://schemas.openxmlformats.org/drawingml/2006/main">
+              <a:graphicData uri="http://schemas.openxmlformats.org/drawingml/2006/picture">
+                <pic:pic xmlns:pic="http://schemas.openxmlformats.org/drawingml/2006/picture">
+                  <pic:nvPicPr>
+                    <pic:cNvPr id="6" name="Immagine 6" descr="Immagine che contiene testo&#10;&#10;Descrizione generata automaticamente"/>
+                    <pic:cNvPicPr>
+                      <a:picLocks noChangeAspect="1"/>
+                    </pic:cNvPicPr>
+                  </pic:nvPicPr>
+                  <pic:blipFill>
+                    <a:blip r:embed="rId26"/>
+                    <a:stretch>
+                      <a:fillRect/>
+                    </a:stretch>
+                  </pic:blipFill>
+                  <pic:spPr>
+                    <a:xfrm>
+                      <a:off x="0" y="0"/>
+                      <a:ext cx="5094219" cy="4068300"/>
+                    </a:xfrm>
+                    <a:prstGeom prst="rect">
+                      <a:avLst/>
+                    </a:prstGeom>
+                    <a:ln>
+                      <a:noFill/>
+                    </a:ln>
+                    <a:effectLst>
+                      <a:outerShdw blurRad="292100" dist="139700" dir="2700000" algn="tl" rotWithShape="0">
+                        <a:srgbClr val="333333">
+                          <a:alpha val="65000"/>
+                        </a:srgbClr>
+                      </a:outerShdw>
+                    </a:effectLst>
+                  </pic:spPr>
+                </pic:pic>
+              </a:graphicData>
+            </a:graphic>
+          </wp:inline>
+        </w:drawing>
+      </w:r>
+    </w:p>
+    <w:p>
+      <w:pPr>
+        <w:rPr>
+          <w:b/>
+          <w:bCs/>
+          <w:sz w:val="24"/>
+          <w:szCs w:val="24"/>
+        </w:rPr>
+      </w:pPr>
+    </w:p>
+    <w:p>
+      <w:pPr>
+        <w:rPr>
+          <w:b/>
+          <w:bCs/>
+          <w:sz w:val="24"/>
+          <w:szCs w:val="24"/>
+        </w:rPr>
+      </w:pPr>
+    </w:p>
+    <w:p>
+      <w:pPr>
+        <w:spacing w:line="360" w:lineRule="auto"/>
+        <w:rPr>
+          <w:b/>
+          <w:bCs/>
+        </w:rPr>
+      </w:pPr>
+      <w:r>
+        <w:rPr>
+          <w:b/>
+          <w:bCs/>
+        </w:rPr>
+        <w:t>com.example.whatsonsalon.SelezionaSlotAppuntamento.proponiSlot(syncConfiguration)</w:t>
+      </w:r>
+    </w:p>
+    <w:p>
+      <w:pPr>
+        <w:spacing w:line="360" w:lineRule="auto"/>
+        <w:rPr>
+          <w:sz w:val="24"/>
+          <w:szCs w:val="24"/>
+        </w:rPr>
+      </w:pPr>
+      <w:r>
+        <w:rPr>
+          <w:sz w:val="24"/>
+          <w:szCs w:val="24"/>
+        </w:rPr>
+        <w:t xml:space="preserve">Per questo metodo si hanno alti valori per Cognitive </w:t>
+      </w:r>
+      <w:proofErr w:type="spellStart"/>
+      <w:r>
+        <w:rPr>
+          <w:sz w:val="24"/>
+          <w:szCs w:val="24"/>
+        </w:rPr>
+        <w:t>Complexity</w:t>
+      </w:r>
+      <w:proofErr w:type="spellEnd"/>
+      <w:r>
+        <w:rPr>
+          <w:sz w:val="24"/>
+          <w:szCs w:val="24"/>
+        </w:rPr>
+        <w:t xml:space="preserve">, Design </w:t>
+      </w:r>
+      <w:proofErr w:type="spellStart"/>
+      <w:r>
+        <w:rPr>
+          <w:sz w:val="24"/>
+          <w:szCs w:val="24"/>
+        </w:rPr>
+        <w:t>Complexity</w:t>
+      </w:r>
+      <w:proofErr w:type="spellEnd"/>
+      <w:r>
+        <w:rPr>
+          <w:sz w:val="24"/>
+          <w:szCs w:val="24"/>
+        </w:rPr>
+        <w:t xml:space="preserve"> e </w:t>
+      </w:r>
+      <w:proofErr w:type="spellStart"/>
+      <w:r>
+        <w:rPr>
+          <w:sz w:val="24"/>
+          <w:szCs w:val="24"/>
+        </w:rPr>
+        <w:t>Cyclomatic</w:t>
+      </w:r>
+      <w:proofErr w:type="spellEnd"/>
+      <w:r>
+        <w:rPr>
+          <w:sz w:val="24"/>
+          <w:szCs w:val="24"/>
+        </w:rPr>
+        <w:t xml:space="preserve"> </w:t>
+      </w:r>
+      <w:proofErr w:type="spellStart"/>
+      <w:r>
+        <w:rPr>
+          <w:sz w:val="24"/>
+          <w:szCs w:val="24"/>
+        </w:rPr>
+        <w:t>Complexity</w:t>
+      </w:r>
+      <w:proofErr w:type="spellEnd"/>
+      <w:r>
+        <w:rPr>
+          <w:sz w:val="24"/>
+          <w:szCs w:val="24"/>
+        </w:rPr>
+        <w:t xml:space="preserve">, giustificati dalla presenza di strutture di controllo annidate e chiamate ad altri metodi. </w:t>
+      </w:r>
+    </w:p>
+    <w:p>
+      <w:pPr>
+        <w:spacing w:line="360" w:lineRule="auto"/>
+        <w:rPr>
+          <w:sz w:val="24"/>
+          <w:szCs w:val="24"/>
+        </w:rPr>
+      </w:pPr>
+      <w:r>
+        <w:rPr>
+          <w:sz w:val="24"/>
+          <w:szCs w:val="24"/>
+        </w:rPr>
+        <w:t xml:space="preserve">Per interpretare al meglio il valore di </w:t>
+      </w:r>
+      <w:proofErr w:type="spellStart"/>
+      <w:r>
+        <w:rPr>
+          <w:sz w:val="24"/>
+          <w:szCs w:val="24"/>
+        </w:rPr>
+        <w:t>Cyclomatic</w:t>
+      </w:r>
+      <w:proofErr w:type="spellEnd"/>
+      <w:r>
+        <w:rPr>
+          <w:sz w:val="24"/>
+          <w:szCs w:val="24"/>
+        </w:rPr>
+        <w:t xml:space="preserve"> </w:t>
+      </w:r>
+      <w:proofErr w:type="spellStart"/>
+      <w:r>
+        <w:rPr>
+          <w:sz w:val="24"/>
+          <w:szCs w:val="24"/>
+        </w:rPr>
+        <w:t>Complexity</w:t>
+      </w:r>
+      <w:proofErr w:type="spellEnd"/>
+      <w:r>
+        <w:rPr>
+          <w:sz w:val="24"/>
+          <w:szCs w:val="24"/>
+        </w:rPr>
+        <w:t xml:space="preserve"> è necessario considerare il valore di </w:t>
+      </w:r>
+      <w:proofErr w:type="spellStart"/>
+      <w:r>
+        <w:rPr>
+          <w:sz w:val="24"/>
+          <w:szCs w:val="24"/>
+        </w:rPr>
+        <w:t>Essential</w:t>
+      </w:r>
+      <w:proofErr w:type="spellEnd"/>
+      <w:r>
+        <w:rPr>
+          <w:sz w:val="24"/>
+          <w:szCs w:val="24"/>
+        </w:rPr>
+        <w:t xml:space="preserve"> </w:t>
+      </w:r>
+      <w:proofErr w:type="spellStart"/>
+      <w:r>
+        <w:rPr>
+          <w:sz w:val="24"/>
+          <w:szCs w:val="24"/>
+        </w:rPr>
+        <w:t>Cyclomatic</w:t>
+      </w:r>
+      <w:proofErr w:type="spellEnd"/>
+      <w:r>
+        <w:rPr>
+          <w:sz w:val="24"/>
+          <w:szCs w:val="24"/>
+        </w:rPr>
+        <w:t xml:space="preserve"> </w:t>
+      </w:r>
+      <w:proofErr w:type="spellStart"/>
+      <w:r>
+        <w:rPr>
+          <w:sz w:val="24"/>
+          <w:szCs w:val="24"/>
+        </w:rPr>
+        <w:t>Complexity</w:t>
+      </w:r>
+      <w:proofErr w:type="spellEnd"/>
+      <w:r>
+        <w:rPr>
+          <w:sz w:val="24"/>
+          <w:szCs w:val="24"/>
+        </w:rPr>
+        <w:t xml:space="preserve">. Il primo parametro può essere interpretato come difficoltà di testing del metodo in quanto rappresenta il numero di percorsi di esecuzione distinti, definiti dalla presenza di punti di decisione del (if, </w:t>
+      </w:r>
+      <w:proofErr w:type="spellStart"/>
+      <w:r>
+        <w:rPr>
+          <w:sz w:val="24"/>
+          <w:szCs w:val="24"/>
+        </w:rPr>
+        <w:t>while</w:t>
+      </w:r>
+      <w:proofErr w:type="spellEnd"/>
+      <w:r>
+        <w:rPr>
+          <w:sz w:val="24"/>
+          <w:szCs w:val="24"/>
+        </w:rPr>
+        <w:t xml:space="preserve">, for, do, switch case, catch, espressioni condizionali, and e or). Per il metodo in esame ci sono 17 possibili percorsi da testare. In genere, 1-4 è una complessità bassa, 5-7 indica una complessità moderata, 8-10 è una complessità elevata e 11+ è una complessità molto elevata. </w:t>
+      </w:r>
+      <w:r>
+        <w:rPr>
+          <w:sz w:val="24"/>
+          <w:szCs w:val="24"/>
+        </w:rPr>
+        <w:br/>
+        <w:t xml:space="preserve">L’elevata complessità </w:t>
+      </w:r>
+      <w:proofErr w:type="spellStart"/>
+      <w:r>
+        <w:rPr>
+          <w:sz w:val="24"/>
+          <w:szCs w:val="24"/>
+        </w:rPr>
+        <w:t>ciclomatica</w:t>
+      </w:r>
+      <w:proofErr w:type="spellEnd"/>
+      <w:r>
+        <w:rPr>
+          <w:sz w:val="24"/>
+          <w:szCs w:val="24"/>
+        </w:rPr>
+        <w:t xml:space="preserve"> viene però compensata dal valore unitario della complessità essenziale. Questo parametro, che indica quanto sia mal strutturato il flusso di controllo di un metodo, indica che è relativamente semplice scomporre il metodo in sotto-metodi più semplici da testare. </w:t>
+      </w:r>
+    </w:p>
+    <w:p>
+      <w:pPr>
+        <w:spacing w:after="240" w:line="360" w:lineRule="auto"/>
+        <w:rPr>
+          <w:sz w:val="24"/>
+          <w:szCs w:val="24"/>
+        </w:rPr>
+      </w:pPr>
+      <w:r>
+        <w:rPr>
+          <w:sz w:val="24"/>
+          <w:szCs w:val="24"/>
+        </w:rPr>
+        <w:t>Le considerazioni fatte per questo metodo si riflettono anche per gli altri metodi con stessi risultati.</w:t>
+      </w:r>
+    </w:p>
+    <w:p>
+      <w:pPr>
+        <w:spacing w:line="360" w:lineRule="auto"/>
+        <w:rPr>
+          <w:sz w:val="24"/>
+          <w:szCs w:val="24"/>
+        </w:rPr>
+      </w:pPr>
+      <w:r>
+        <w:rPr>
+          <w:b/>
+          <w:bCs/>
+          <w:sz w:val="28"/>
+          <w:szCs w:val="28"/>
+        </w:rPr>
+        <w:t xml:space="preserve">3.6 </w:t>
+      </w:r>
+      <w:r>
+        <w:rPr>
+          <w:b/>
+          <w:bCs/>
+          <w:sz w:val="28"/>
+          <w:szCs w:val="28"/>
+        </w:rPr>
+        <w:t>ANALISI DINAMICA</w:t>
+      </w:r>
+    </w:p>
+    <w:p>
+      <w:pPr>
+        <w:spacing w:line="360" w:lineRule="auto"/>
+        <w:rPr>
+          <w:sz w:val="24"/>
+          <w:szCs w:val="24"/>
+        </w:rPr>
+      </w:pPr>
+      <w:r>
+        <w:rPr>
+          <w:sz w:val="24"/>
+          <w:szCs w:val="24"/>
+        </w:rPr>
+        <w:t xml:space="preserve">Per effettuare un’analisi dinamica del progetto si è preferito verificare il corretto funzionamento delle chiamate al database. Per facilitare questa fase ci si è affidati alla console di logs offerto dalla piattaforma </w:t>
+      </w:r>
+      <w:proofErr w:type="spellStart"/>
+      <w:r>
+        <w:rPr>
+          <w:sz w:val="24"/>
+          <w:szCs w:val="24"/>
+        </w:rPr>
+        <w:t>Realm</w:t>
+      </w:r>
+      <w:proofErr w:type="spellEnd"/>
+      <w:r>
+        <w:rPr>
+          <w:sz w:val="24"/>
+          <w:szCs w:val="24"/>
+        </w:rPr>
+        <w:t xml:space="preserve"> e alla verifica manuale degli inserimenti/cancellazioni dei documenti dal data </w:t>
+      </w:r>
+      <w:proofErr w:type="spellStart"/>
+      <w:r>
+        <w:rPr>
+          <w:sz w:val="24"/>
+          <w:szCs w:val="24"/>
+        </w:rPr>
+        <w:t>lake</w:t>
+      </w:r>
+      <w:proofErr w:type="spellEnd"/>
+      <w:r>
+        <w:rPr>
+          <w:sz w:val="24"/>
+          <w:szCs w:val="24"/>
+        </w:rPr>
+        <w:t xml:space="preserve"> Atlas.</w:t>
+      </w:r>
+    </w:p>
+    <w:p>
+      <w:pPr>
+        <w:spacing w:line="360" w:lineRule="auto"/>
+        <w:rPr>
+          <w:sz w:val="24"/>
+          <w:szCs w:val="24"/>
+        </w:rPr>
+      </w:pPr>
+      <w:r>
+        <w:rPr>
+          <w:sz w:val="24"/>
+          <w:szCs w:val="24"/>
+        </w:rPr>
+        <w:t>A tal proposito si è simulato un inserimento di un appuntamento e alla sua successiva eliminazione dal database.</w:t>
+      </w:r>
+    </w:p>
+    <w:p>
+      <w:pPr>
+        <w:rPr>
+          <w:sz w:val="24"/>
+          <w:szCs w:val="24"/>
+        </w:rPr>
+      </w:pPr>
+    </w:p>
+    <w:p>
+      <w:pPr>
+        <w:rPr>
+          <w:sz w:val="24"/>
+          <w:szCs w:val="24"/>
+        </w:rPr>
+      </w:pPr>
+    </w:p>
+    <w:p>
+      <w:pPr>
+        <w:rPr>
+          <w:sz w:val="24"/>
+          <w:szCs w:val="24"/>
+        </w:rPr>
+      </w:pPr>
+    </w:p>
+    <w:p>
+      <w:pPr>
+        <w:rPr>
+          <w:sz w:val="24"/>
+          <w:szCs w:val="24"/>
+        </w:rPr>
+      </w:pPr>
+    </w:p>
+    <w:p>
+      <w:pPr>
+        <w:rPr>
+          <w:sz w:val="24"/>
+          <w:szCs w:val="24"/>
+        </w:rPr>
+      </w:pPr>
+    </w:p>
+    <w:p>
+      <w:pPr>
+        <w:rPr>
+          <w:sz w:val="24"/>
+          <w:szCs w:val="24"/>
+        </w:rPr>
+      </w:pPr>
+    </w:p>
+    <w:p>
+      <w:pPr>
+        <w:rPr>
+          <w:sz w:val="24"/>
+          <w:szCs w:val="24"/>
+        </w:rPr>
+      </w:pPr>
+    </w:p>
+    <w:p>
+      <w:pPr>
+        <w:rPr>
+          <w:sz w:val="24"/>
+          <w:szCs w:val="24"/>
+        </w:rPr>
+      </w:pPr>
+    </w:p>
+    <w:p>
+      <w:pPr>
+        <w:rPr>
+          <w:sz w:val="24"/>
+          <w:szCs w:val="24"/>
+        </w:rPr>
+      </w:pPr>
+    </w:p>
+    <w:p>
+      <w:pPr>
+        <w:rPr>
+          <w:sz w:val="24"/>
+          <w:szCs w:val="24"/>
+        </w:rPr>
+      </w:pPr>
+    </w:p>
+    <w:p>
+      <w:pPr>
+        <w:spacing w:line="360" w:lineRule="auto"/>
+        <w:rPr>
+          <w:sz w:val="24"/>
+          <w:szCs w:val="24"/>
+        </w:rPr>
+      </w:pPr>
+      <w:r>
+        <w:rPr>
+          <w:sz w:val="24"/>
+          <w:szCs w:val="24"/>
+        </w:rPr>
+        <w:lastRenderedPageBreak/>
+        <w:t>Inserimento appuntamento</w:t>
+      </w:r>
+      <w:r>
+        <w:rPr>
+          <w:sz w:val="24"/>
+          <w:szCs w:val="24"/>
+        </w:rPr>
+        <w:t>:</w:t>
+      </w:r>
+    </w:p>
+    <w:p>
+      <w:pPr>
+        <w:jc w:val="center"/>
+        <w:rPr>
+          <w:sz w:val="24"/>
+          <w:szCs w:val="24"/>
+        </w:rPr>
+      </w:pPr>
+      <w:r>
+        <w:rPr>
+          <w:noProof/>
+        </w:rPr>
+        <w:drawing>
+          <wp:inline distT="0" distB="0" distL="0" distR="0" wp14:anchorId="1E5B7006" wp14:editId="4072023B">
+            <wp:extent cx="5402580" cy="7086600"/>
+            <wp:effectExtent l="152400" t="152400" r="369570" b="361950"/>
+            <wp:docPr id="7" name="Immagine 7"/>
+            <wp:cNvGraphicFramePr/>
+            <a:graphic xmlns:a="http://schemas.openxmlformats.org/drawingml/2006/main">
+              <a:graphicData uri="http://schemas.openxmlformats.org/drawingml/2006/picture">
+                <pic:pic xmlns:pic="http://schemas.openxmlformats.org/drawingml/2006/picture">
+                  <pic:nvPicPr>
+                    <pic:cNvPr id="7" name="Immagine 7"/>
+                    <pic:cNvPicPr>
+                      <a:picLocks noChangeAspect="1"/>
+                    </pic:cNvPicPr>
+                  </pic:nvPicPr>
+                  <pic:blipFill>
+                    <a:blip r:embed="rId27" cstate="print">
+                      <a:extLst>
+                        <a:ext uri="{28A0092B-C50C-407E-A947-70E740481C1C}">
+                          <a14:useLocalDpi xmlns:a14="http://schemas.microsoft.com/office/drawing/2010/main" val="0"/>
+                        </a:ext>
+                      </a:extLst>
+                    </a:blip>
+                    <a:srcRect/>
+                    <a:stretch>
+                      <a:fillRect/>
+                    </a:stretch>
+                  </pic:blipFill>
+                  <pic:spPr bwMode="auto">
+                    <a:xfrm>
+                      <a:off x="0" y="0"/>
+                      <a:ext cx="5077289" cy="6659914"/>
+                    </a:xfrm>
+                    <a:prstGeom prst="rect">
+                      <a:avLst/>
+                    </a:prstGeom>
+                    <a:ln>
+                      <a:noFill/>
+                    </a:ln>
+                    <a:effectLst>
+                      <a:outerShdw blurRad="292100" dist="139700" dir="2700000" algn="tl" rotWithShape="0">
+                        <a:srgbClr val="333333">
+                          <a:alpha val="65000"/>
+                        </a:srgbClr>
+                      </a:outerShdw>
+                    </a:effectLst>
+                  </pic:spPr>
+                </pic:pic>
+              </a:graphicData>
+            </a:graphic>
+          </wp:inline>
+        </w:drawing>
+      </w:r>
+    </w:p>
+    <w:p>
+      <w:pPr>
+        <w:rPr>
+          <w:sz w:val="24"/>
+          <w:szCs w:val="24"/>
+        </w:rPr>
+      </w:pPr>
+    </w:p>
+    <w:p>
+      <w:pPr>
+        <w:rPr>
+          <w:b/>
+          <w:bCs/>
+          <w:sz w:val="24"/>
+          <w:szCs w:val="24"/>
+        </w:rPr>
+      </w:pPr>
+    </w:p>
+    <w:p>
+      <w:pPr>
+        <w:rPr>
+          <w:b/>
+          <w:bCs/>
+          <w:sz w:val="24"/>
+          <w:szCs w:val="24"/>
+        </w:rPr>
+      </w:pPr>
+    </w:p>
+    <w:p>
+      <w:pPr>
+        <w:rPr>
+          <w:b/>
+          <w:bCs/>
+          <w:sz w:val="24"/>
+          <w:szCs w:val="24"/>
+        </w:rPr>
+      </w:pPr>
+    </w:p>
+    <w:p>
+      <w:pPr>
+        <w:spacing w:line="360" w:lineRule="auto"/>
+        <w:rPr>
+          <w:sz w:val="24"/>
+          <w:szCs w:val="24"/>
+        </w:rPr>
+      </w:pPr>
+      <w:r>
+        <w:rPr>
+          <w:sz w:val="24"/>
+          <w:szCs w:val="24"/>
+        </w:rPr>
+        <w:lastRenderedPageBreak/>
+        <w:t>Cancellazione appuntamento</w:t>
+      </w:r>
+      <w:r>
+        <w:rPr>
+          <w:sz w:val="24"/>
+          <w:szCs w:val="24"/>
+        </w:rPr>
+        <w:t>:</w:t>
+      </w:r>
+    </w:p>
+    <w:p>
+      <w:pPr>
+        <w:jc w:val="center"/>
+        <w:rPr>
+          <w:b/>
+          <w:bCs/>
+          <w:sz w:val="24"/>
+          <w:szCs w:val="24"/>
+        </w:rPr>
+      </w:pPr>
+      <w:r>
+        <w:rPr>
+          <w:noProof/>
+        </w:rPr>
+        <w:drawing>
+          <wp:inline distT="0" distB="0" distL="0" distR="0" wp14:anchorId="34E56202" wp14:editId="7D4E6952">
+            <wp:extent cx="5341620" cy="5425440"/>
+            <wp:effectExtent l="152400" t="152400" r="354330" b="365760"/>
+            <wp:docPr id="8" name="Immagine 8"/>
+            <wp:cNvGraphicFramePr/>
+            <a:graphic xmlns:a="http://schemas.openxmlformats.org/drawingml/2006/main">
+              <a:graphicData uri="http://schemas.openxmlformats.org/drawingml/2006/picture">
+                <pic:pic xmlns:pic="http://schemas.openxmlformats.org/drawingml/2006/picture">
+                  <pic:nvPicPr>
+                    <pic:cNvPr id="8" name="Immagine 8"/>
+                    <pic:cNvPicPr>
+                      <a:picLocks noChangeAspect="1"/>
+                    </pic:cNvPicPr>
+                  </pic:nvPicPr>
+                  <pic:blipFill>
+                    <a:blip r:embed="rId28" cstate="print">
+                      <a:extLst>
+                        <a:ext uri="{28A0092B-C50C-407E-A947-70E740481C1C}">
+                          <a14:useLocalDpi xmlns:a14="http://schemas.microsoft.com/office/drawing/2010/main" val="0"/>
+                        </a:ext>
+                      </a:extLst>
+                    </a:blip>
+                    <a:srcRect/>
+                    <a:stretch>
+                      <a:fillRect/>
+                    </a:stretch>
+                  </pic:blipFill>
+                  <pic:spPr bwMode="auto">
+                    <a:xfrm>
+                      <a:off x="0" y="0"/>
+                      <a:ext cx="4959782" cy="5037610"/>
+                    </a:xfrm>
+                    <a:prstGeom prst="rect">
+                      <a:avLst/>
+                    </a:prstGeom>
+                    <a:ln>
+                      <a:noFill/>
+                    </a:ln>
+                    <a:effectLst>
+                      <a:outerShdw blurRad="292100" dist="139700" dir="2700000" algn="tl" rotWithShape="0">
+                        <a:srgbClr val="333333">
+                          <a:alpha val="65000"/>
+                        </a:srgbClr>
+                      </a:outerShdw>
+                    </a:effectLst>
+                  </pic:spPr>
+                </pic:pic>
+              </a:graphicData>
+            </a:graphic>
+          </wp:inline>
+        </w:drawing>
+      </w:r>
+    </w:p>
+    <w:p>
+      <w:pPr>
+        <w:rPr>
+          <w:sz w:val="24"/>
+          <w:szCs w:val="24"/>
+        </w:rPr>
+      </w:pPr>
+    </w:p>
+    <w:p>
+      <w:pPr>
+        <w:spacing w:line="360" w:lineRule="auto"/>
+        <w:rPr>
+          <w:b/>
+          <w:bCs/>
+          <w:caps/>
+          <w:sz w:val="28"/>
+          <w:szCs w:val="28"/>
+        </w:rPr>
+      </w:pPr>
+    </w:p>
+    <w:p>
+      <w:pPr>
         <w:pStyle w:val="Corpotesto"/>
         <w:spacing w:before="8"/>
         <w:rPr>
@@ -7167,11 +10214,62 @@
           <w:highlight w:val="yellow"/>
         </w:rPr>
       </w:pPr>
-      <w:r>
+    </w:p>
+    <w:p>
+      <w:pPr>
+        <w:pStyle w:val="Corpotesto"/>
+        <w:spacing w:before="8"/>
         <w:rPr>
           <w:sz w:val="38"/>
           <w:highlight w:val="yellow"/>
         </w:rPr>
+      </w:pPr>
+    </w:p>
+    <w:p>
+      <w:pPr>
+        <w:pStyle w:val="Corpotesto"/>
+        <w:spacing w:before="8"/>
+        <w:rPr>
+          <w:sz w:val="38"/>
+          <w:highlight w:val="yellow"/>
+        </w:rPr>
+      </w:pPr>
+    </w:p>
+    <w:p>
+      <w:pPr>
+        <w:pStyle w:val="Corpotesto"/>
+        <w:spacing w:before="8"/>
+        <w:rPr>
+          <w:sz w:val="38"/>
+          <w:highlight w:val="yellow"/>
+        </w:rPr>
+      </w:pPr>
+    </w:p>
+    <w:p>
+      <w:pPr>
+        <w:pStyle w:val="Corpotesto"/>
+        <w:spacing w:before="8"/>
+        <w:rPr>
+          <w:sz w:val="38"/>
+          <w:highlight w:val="yellow"/>
+        </w:rPr>
+      </w:pPr>
+    </w:p>
+    <w:p>
+      <w:pPr>
+        <w:pStyle w:val="Corpotesto"/>
+        <w:spacing w:before="8"/>
+        <w:rPr>
+          <w:sz w:val="38"/>
+          <w:highlight w:val="yellow"/>
+        </w:rPr>
+      </w:pPr>
+      <w:r>
+        <w:rPr>
+          <w:sz w:val="38"/>
+          <w:highlight w:val="yellow"/>
+        </w:rPr>
+        <w:lastRenderedPageBreak/>
         <w:t>Per bibliografia:</w:t>
       </w:r>
     </w:p>
@@ -7185,7 +10283,7 @@
           <w:highlight w:val="yellow"/>
         </w:rPr>
       </w:pPr>
-      <w:hyperlink r:id="rId21" w:history="1">
+      <w:hyperlink r:id="rId29" w:history="1">
         <w:r>
           <w:rPr>
             <w:rStyle w:val="Collegamentoipertestuale"/>
@@ -7207,7 +10305,7 @@
           <w:highlight w:val="yellow"/>
         </w:rPr>
       </w:pPr>
-      <w:hyperlink r:id="rId22" w:history="1">
+      <w:hyperlink r:id="rId30" w:history="1">
         <w:r>
           <w:rPr>
             <w:rStyle w:val="Collegamentoipertestuale"/>
@@ -7229,7 +10327,7 @@
           <w:highlight w:val="yellow"/>
         </w:rPr>
       </w:pPr>
-      <w:hyperlink r:id="rId23" w:history="1">
+      <w:hyperlink r:id="rId31" w:history="1">
         <w:r>
           <w:rPr>
             <w:rStyle w:val="Collegamentoipertestuale"/>
@@ -7251,7 +10349,7 @@
           <w:highlight w:val="yellow"/>
         </w:rPr>
       </w:pPr>
-      <w:hyperlink r:id="rId24" w:history="1">
+      <w:hyperlink r:id="rId32" w:history="1">
         <w:r>
           <w:rPr>
             <w:rStyle w:val="Collegamentoipertestuale"/>
@@ -7272,7 +10370,7 @@
           <w:szCs w:val="24"/>
         </w:rPr>
       </w:pPr>
-      <w:hyperlink r:id="rId25" w:history="1">
+      <w:hyperlink r:id="rId33" w:history="1">
         <w:r>
           <w:rPr>
             <w:rStyle w:val="Collegamentoipertestuale"/>
@@ -7551,6 +10649,118 @@
     </w:lvl>
   </w:abstractNum>
   <w:abstractNum w:abstractNumId="1" w15:restartNumberingAfterBreak="0">
+    <w:nsid w:val="0761430F"/>
+    <w:multiLevelType w:val="hybridMultilevel"/>
+    <w:tmpl w:val="1892E676"/>
+    <w:lvl w:ilvl="0" w:tplc="D7F8F442">
+      <w:numFmt w:val="bullet"/>
+      <w:lvlText w:val="-"/>
+      <w:lvlJc w:val="left"/>
+      <w:pPr>
+        <w:ind w:left="720" w:hanging="360"/>
+      </w:pPr>
+      <w:rPr>
+        <w:rFonts w:ascii="Calibri" w:eastAsiaTheme="minorHAnsi" w:hAnsi="Calibri" w:cs="Calibri" w:hint="default"/>
+      </w:rPr>
+    </w:lvl>
+    <w:lvl w:ilvl="1" w:tplc="04100003">
+      <w:start w:val="1"/>
+      <w:numFmt w:val="bullet"/>
+      <w:lvlText w:val="o"/>
+      <w:lvlJc w:val="left"/>
+      <w:pPr>
+        <w:ind w:left="1440" w:hanging="360"/>
+      </w:pPr>
+      <w:rPr>
+        <w:rFonts w:ascii="Courier New" w:hAnsi="Courier New" w:cs="Courier New" w:hint="default"/>
+      </w:rPr>
+    </w:lvl>
+    <w:lvl w:ilvl="2" w:tplc="04100005">
+      <w:start w:val="1"/>
+      <w:numFmt w:val="bullet"/>
+      <w:lvlText w:val=""/>
+      <w:lvlJc w:val="left"/>
+      <w:pPr>
+        <w:ind w:left="2160" w:hanging="360"/>
+      </w:pPr>
+      <w:rPr>
+        <w:rFonts w:ascii="Wingdings" w:hAnsi="Wingdings" w:hint="default"/>
+      </w:rPr>
+    </w:lvl>
+    <w:lvl w:ilvl="3" w:tplc="04100001">
+      <w:start w:val="1"/>
+      <w:numFmt w:val="bullet"/>
+      <w:lvlText w:val=""/>
+      <w:lvlJc w:val="left"/>
+      <w:pPr>
+        <w:ind w:left="2880" w:hanging="360"/>
+      </w:pPr>
+      <w:rPr>
+        <w:rFonts w:ascii="Symbol" w:hAnsi="Symbol" w:hint="default"/>
+      </w:rPr>
+    </w:lvl>
+    <w:lvl w:ilvl="4" w:tplc="04100003">
+      <w:start w:val="1"/>
+      <w:numFmt w:val="bullet"/>
+      <w:lvlText w:val="o"/>
+      <w:lvlJc w:val="left"/>
+      <w:pPr>
+        <w:ind w:left="3600" w:hanging="360"/>
+      </w:pPr>
+      <w:rPr>
+        <w:rFonts w:ascii="Courier New" w:hAnsi="Courier New" w:cs="Courier New" w:hint="default"/>
+      </w:rPr>
+    </w:lvl>
+    <w:lvl w:ilvl="5" w:tplc="04100005">
+      <w:start w:val="1"/>
+      <w:numFmt w:val="bullet"/>
+      <w:lvlText w:val=""/>
+      <w:lvlJc w:val="left"/>
+      <w:pPr>
+        <w:ind w:left="4320" w:hanging="360"/>
+      </w:pPr>
+      <w:rPr>
+        <w:rFonts w:ascii="Wingdings" w:hAnsi="Wingdings" w:hint="default"/>
+      </w:rPr>
+    </w:lvl>
+    <w:lvl w:ilvl="6" w:tplc="04100001">
+      <w:start w:val="1"/>
+      <w:numFmt w:val="bullet"/>
+      <w:lvlText w:val=""/>
+      <w:lvlJc w:val="left"/>
+      <w:pPr>
+        <w:ind w:left="5040" w:hanging="360"/>
+      </w:pPr>
+      <w:rPr>
+        <w:rFonts w:ascii="Symbol" w:hAnsi="Symbol" w:hint="default"/>
+      </w:rPr>
+    </w:lvl>
+    <w:lvl w:ilvl="7" w:tplc="04100003">
+      <w:start w:val="1"/>
+      <w:numFmt w:val="bullet"/>
+      <w:lvlText w:val="o"/>
+      <w:lvlJc w:val="left"/>
+      <w:pPr>
+        <w:ind w:left="5760" w:hanging="360"/>
+      </w:pPr>
+      <w:rPr>
+        <w:rFonts w:ascii="Courier New" w:hAnsi="Courier New" w:cs="Courier New" w:hint="default"/>
+      </w:rPr>
+    </w:lvl>
+    <w:lvl w:ilvl="8" w:tplc="04100005">
+      <w:start w:val="1"/>
+      <w:numFmt w:val="bullet"/>
+      <w:lvlText w:val=""/>
+      <w:lvlJc w:val="left"/>
+      <w:pPr>
+        <w:ind w:left="6480" w:hanging="360"/>
+      </w:pPr>
+      <w:rPr>
+        <w:rFonts w:ascii="Wingdings" w:hAnsi="Wingdings" w:hint="default"/>
+      </w:rPr>
+    </w:lvl>
+  </w:abstractNum>
+  <w:abstractNum w:abstractNumId="2" w15:restartNumberingAfterBreak="0">
     <w:nsid w:val="09FC4CA7"/>
     <w:multiLevelType w:val="multilevel"/>
     <w:tmpl w:val="C03688D6"/>
@@ -7671,7 +10881,7 @@
       </w:rPr>
     </w:lvl>
   </w:abstractNum>
-  <w:abstractNum w:abstractNumId="2" w15:restartNumberingAfterBreak="0">
+  <w:abstractNum w:abstractNumId="3" w15:restartNumberingAfterBreak="0">
     <w:nsid w:val="0A773160"/>
     <w:multiLevelType w:val="hybridMultilevel"/>
     <w:tmpl w:val="E17E63D4"/>
@@ -7788,7 +10998,7 @@
       </w:rPr>
     </w:lvl>
   </w:abstractNum>
-  <w:abstractNum w:abstractNumId="3" w15:restartNumberingAfterBreak="0">
+  <w:abstractNum w:abstractNumId="4" w15:restartNumberingAfterBreak="0">
     <w:nsid w:val="0C641B1B"/>
     <w:multiLevelType w:val="hybridMultilevel"/>
     <w:tmpl w:val="32DC92B8"/>
@@ -7905,7 +11115,7 @@
       </w:rPr>
     </w:lvl>
   </w:abstractNum>
-  <w:abstractNum w:abstractNumId="4" w15:restartNumberingAfterBreak="0">
+  <w:abstractNum w:abstractNumId="5" w15:restartNumberingAfterBreak="0">
     <w:nsid w:val="105A0633"/>
     <w:multiLevelType w:val="multilevel"/>
     <w:tmpl w:val="B8D2F55A"/>
@@ -7992,7 +11202,7 @@
       </w:pPr>
     </w:lvl>
   </w:abstractNum>
-  <w:abstractNum w:abstractNumId="5" w15:restartNumberingAfterBreak="0">
+  <w:abstractNum w:abstractNumId="6" w15:restartNumberingAfterBreak="0">
     <w:nsid w:val="19237C18"/>
     <w:multiLevelType w:val="hybridMultilevel"/>
     <w:tmpl w:val="E304CF06"/>
@@ -8109,7 +11319,7 @@
       </w:rPr>
     </w:lvl>
   </w:abstractNum>
-  <w:abstractNum w:abstractNumId="6" w15:restartNumberingAfterBreak="0">
+  <w:abstractNum w:abstractNumId="7" w15:restartNumberingAfterBreak="0">
     <w:nsid w:val="1AD80D36"/>
     <w:multiLevelType w:val="multilevel"/>
     <w:tmpl w:val="FFA635CA"/>
@@ -8236,7 +11446,7 @@
       </w:rPr>
     </w:lvl>
   </w:abstractNum>
-  <w:abstractNum w:abstractNumId="7" w15:restartNumberingAfterBreak="0">
+  <w:abstractNum w:abstractNumId="8" w15:restartNumberingAfterBreak="0">
     <w:nsid w:val="1C034DA9"/>
     <w:multiLevelType w:val="hybridMultilevel"/>
     <w:tmpl w:val="00E495D2"/>
@@ -8352,7 +11562,120 @@
       </w:rPr>
     </w:lvl>
   </w:abstractNum>
-  <w:abstractNum w:abstractNumId="8" w15:restartNumberingAfterBreak="0">
+  <w:abstractNum w:abstractNumId="9" w15:restartNumberingAfterBreak="0">
+    <w:nsid w:val="1C8670CE"/>
+    <w:multiLevelType w:val="hybridMultilevel"/>
+    <w:tmpl w:val="9B160BB2"/>
+    <w:lvl w:ilvl="0" w:tplc="04100001">
+      <w:start w:val="1"/>
+      <w:numFmt w:val="bullet"/>
+      <w:lvlText w:val=""/>
+      <w:lvlJc w:val="left"/>
+      <w:pPr>
+        <w:ind w:left="720" w:hanging="360"/>
+      </w:pPr>
+      <w:rPr>
+        <w:rFonts w:ascii="Symbol" w:hAnsi="Symbol" w:hint="default"/>
+      </w:rPr>
+    </w:lvl>
+    <w:lvl w:ilvl="1" w:tplc="04100003">
+      <w:start w:val="1"/>
+      <w:numFmt w:val="bullet"/>
+      <w:lvlText w:val="o"/>
+      <w:lvlJc w:val="left"/>
+      <w:pPr>
+        <w:ind w:left="1440" w:hanging="360"/>
+      </w:pPr>
+      <w:rPr>
+        <w:rFonts w:ascii="Courier New" w:hAnsi="Courier New" w:cs="Courier New" w:hint="default"/>
+      </w:rPr>
+    </w:lvl>
+    <w:lvl w:ilvl="2" w:tplc="04100005">
+      <w:start w:val="1"/>
+      <w:numFmt w:val="bullet"/>
+      <w:lvlText w:val=""/>
+      <w:lvlJc w:val="left"/>
+      <w:pPr>
+        <w:ind w:left="2160" w:hanging="360"/>
+      </w:pPr>
+      <w:rPr>
+        <w:rFonts w:ascii="Wingdings" w:hAnsi="Wingdings" w:hint="default"/>
+      </w:rPr>
+    </w:lvl>
+    <w:lvl w:ilvl="3" w:tplc="04100001">
+      <w:start w:val="1"/>
+      <w:numFmt w:val="bullet"/>
+      <w:lvlText w:val=""/>
+      <w:lvlJc w:val="left"/>
+      <w:pPr>
+        <w:ind w:left="2880" w:hanging="360"/>
+      </w:pPr>
+      <w:rPr>
+        <w:rFonts w:ascii="Symbol" w:hAnsi="Symbol" w:hint="default"/>
+      </w:rPr>
+    </w:lvl>
+    <w:lvl w:ilvl="4" w:tplc="04100003">
+      <w:start w:val="1"/>
+      <w:numFmt w:val="bullet"/>
+      <w:lvlText w:val="o"/>
+      <w:lvlJc w:val="left"/>
+      <w:pPr>
+        <w:ind w:left="3600" w:hanging="360"/>
+      </w:pPr>
+      <w:rPr>
+        <w:rFonts w:ascii="Courier New" w:hAnsi="Courier New" w:cs="Courier New" w:hint="default"/>
+      </w:rPr>
+    </w:lvl>
+    <w:lvl w:ilvl="5" w:tplc="04100005">
+      <w:start w:val="1"/>
+      <w:numFmt w:val="bullet"/>
+      <w:lvlText w:val=""/>
+      <w:lvlJc w:val="left"/>
+      <w:pPr>
+        <w:ind w:left="4320" w:hanging="360"/>
+      </w:pPr>
+      <w:rPr>
+        <w:rFonts w:ascii="Wingdings" w:hAnsi="Wingdings" w:hint="default"/>
+      </w:rPr>
+    </w:lvl>
+    <w:lvl w:ilvl="6" w:tplc="04100001">
+      <w:start w:val="1"/>
+      <w:numFmt w:val="bullet"/>
+      <w:lvlText w:val=""/>
+      <w:lvlJc w:val="left"/>
+      <w:pPr>
+        <w:ind w:left="5040" w:hanging="360"/>
+      </w:pPr>
+      <w:rPr>
+        <w:rFonts w:ascii="Symbol" w:hAnsi="Symbol" w:hint="default"/>
+      </w:rPr>
+    </w:lvl>
+    <w:lvl w:ilvl="7" w:tplc="04100003">
+      <w:start w:val="1"/>
+      <w:numFmt w:val="bullet"/>
+      <w:lvlText w:val="o"/>
+      <w:lvlJc w:val="left"/>
+      <w:pPr>
+        <w:ind w:left="5760" w:hanging="360"/>
+      </w:pPr>
+      <w:rPr>
+        <w:rFonts w:ascii="Courier New" w:hAnsi="Courier New" w:cs="Courier New" w:hint="default"/>
+      </w:rPr>
+    </w:lvl>
+    <w:lvl w:ilvl="8" w:tplc="04100005">
+      <w:start w:val="1"/>
+      <w:numFmt w:val="bullet"/>
+      <w:lvlText w:val=""/>
+      <w:lvlJc w:val="left"/>
+      <w:pPr>
+        <w:ind w:left="6480" w:hanging="360"/>
+      </w:pPr>
+      <w:rPr>
+        <w:rFonts w:ascii="Wingdings" w:hAnsi="Wingdings" w:hint="default"/>
+      </w:rPr>
+    </w:lvl>
+  </w:abstractNum>
+  <w:abstractNum w:abstractNumId="10" w15:restartNumberingAfterBreak="0">
     <w:nsid w:val="236061C7"/>
     <w:multiLevelType w:val="multilevel"/>
     <w:tmpl w:val="D05032AC"/>
@@ -8473,7 +11796,7 @@
       </w:rPr>
     </w:lvl>
   </w:abstractNum>
-  <w:abstractNum w:abstractNumId="9" w15:restartNumberingAfterBreak="0">
+  <w:abstractNum w:abstractNumId="11" w15:restartNumberingAfterBreak="0">
     <w:nsid w:val="239B33D5"/>
     <w:multiLevelType w:val="multilevel"/>
     <w:tmpl w:val="731C8AF0"/>
@@ -8622,7 +11945,7 @@
       </w:rPr>
     </w:lvl>
   </w:abstractNum>
-  <w:abstractNum w:abstractNumId="10" w15:restartNumberingAfterBreak="0">
+  <w:abstractNum w:abstractNumId="12" w15:restartNumberingAfterBreak="0">
     <w:nsid w:val="28306A9D"/>
     <w:multiLevelType w:val="hybridMultilevel"/>
     <w:tmpl w:val="A73050E6"/>
@@ -8735,7 +12058,7 @@
       </w:rPr>
     </w:lvl>
   </w:abstractNum>
-  <w:abstractNum w:abstractNumId="11" w15:restartNumberingAfterBreak="0">
+  <w:abstractNum w:abstractNumId="13" w15:restartNumberingAfterBreak="0">
     <w:nsid w:val="30987D0F"/>
     <w:multiLevelType w:val="multilevel"/>
     <w:tmpl w:val="0809001F"/>
@@ -8821,7 +12144,7 @@
       </w:pPr>
     </w:lvl>
   </w:abstractNum>
-  <w:abstractNum w:abstractNumId="12" w15:restartNumberingAfterBreak="0">
+  <w:abstractNum w:abstractNumId="14" w15:restartNumberingAfterBreak="0">
     <w:nsid w:val="32F23A2F"/>
     <w:multiLevelType w:val="hybridMultilevel"/>
     <w:tmpl w:val="2D300886"/>
@@ -8934,7 +12257,7 @@
       </w:rPr>
     </w:lvl>
   </w:abstractNum>
-  <w:abstractNum w:abstractNumId="13" w15:restartNumberingAfterBreak="0">
+  <w:abstractNum w:abstractNumId="15" w15:restartNumberingAfterBreak="0">
     <w:nsid w:val="33BD25AE"/>
     <w:multiLevelType w:val="multilevel"/>
     <w:tmpl w:val="6B7855B2"/>
@@ -9062,7 +12385,7 @@
       </w:rPr>
     </w:lvl>
   </w:abstractNum>
-  <w:abstractNum w:abstractNumId="14" w15:restartNumberingAfterBreak="0">
+  <w:abstractNum w:abstractNumId="16" w15:restartNumberingAfterBreak="0">
     <w:nsid w:val="38B5279F"/>
     <w:multiLevelType w:val="multilevel"/>
     <w:tmpl w:val="601204C8"/>
@@ -9196,7 +12519,7 @@
       </w:rPr>
     </w:lvl>
   </w:abstractNum>
-  <w:abstractNum w:abstractNumId="15" w15:restartNumberingAfterBreak="0">
+  <w:abstractNum w:abstractNumId="17" w15:restartNumberingAfterBreak="0">
     <w:nsid w:val="3A493998"/>
     <w:multiLevelType w:val="multilevel"/>
     <w:tmpl w:val="699C1196"/>
@@ -9345,7 +12668,7 @@
       </w:rPr>
     </w:lvl>
   </w:abstractNum>
-  <w:abstractNum w:abstractNumId="16" w15:restartNumberingAfterBreak="0">
+  <w:abstractNum w:abstractNumId="18" w15:restartNumberingAfterBreak="0">
     <w:nsid w:val="3D4F2FB0"/>
     <w:multiLevelType w:val="multilevel"/>
     <w:tmpl w:val="7BD62686"/>
@@ -9469,7 +12792,7 @@
       </w:rPr>
     </w:lvl>
   </w:abstractNum>
-  <w:abstractNum w:abstractNumId="17" w15:restartNumberingAfterBreak="0">
+  <w:abstractNum w:abstractNumId="19" w15:restartNumberingAfterBreak="0">
     <w:nsid w:val="438B6E71"/>
     <w:multiLevelType w:val="hybridMultilevel"/>
     <w:tmpl w:val="8708DCB0"/>
@@ -9591,7 +12914,7 @@
       </w:rPr>
     </w:lvl>
   </w:abstractNum>
-  <w:abstractNum w:abstractNumId="18" w15:restartNumberingAfterBreak="0">
+  <w:abstractNum w:abstractNumId="20" w15:restartNumberingAfterBreak="0">
     <w:nsid w:val="46BB369B"/>
     <w:multiLevelType w:val="hybridMultilevel"/>
     <w:tmpl w:val="14CE79F8"/>
@@ -9713,7 +13036,7 @@
       </w:rPr>
     </w:lvl>
   </w:abstractNum>
-  <w:abstractNum w:abstractNumId="19" w15:restartNumberingAfterBreak="0">
+  <w:abstractNum w:abstractNumId="21" w15:restartNumberingAfterBreak="0">
     <w:nsid w:val="4E6F2F53"/>
     <w:multiLevelType w:val="multilevel"/>
     <w:tmpl w:val="80165F98"/>
@@ -9834,7 +13157,7 @@
       </w:rPr>
     </w:lvl>
   </w:abstractNum>
-  <w:abstractNum w:abstractNumId="20" w15:restartNumberingAfterBreak="0">
+  <w:abstractNum w:abstractNumId="22" w15:restartNumberingAfterBreak="0">
     <w:nsid w:val="51526AB2"/>
     <w:multiLevelType w:val="multilevel"/>
     <w:tmpl w:val="D792845C"/>
@@ -9958,7 +13281,7 @@
       </w:rPr>
     </w:lvl>
   </w:abstractNum>
-  <w:abstractNum w:abstractNumId="21" w15:restartNumberingAfterBreak="0">
+  <w:abstractNum w:abstractNumId="23" w15:restartNumberingAfterBreak="0">
     <w:nsid w:val="550C05F4"/>
     <w:multiLevelType w:val="hybridMultilevel"/>
     <w:tmpl w:val="491AEE46"/>
@@ -10075,7 +13398,7 @@
       </w:rPr>
     </w:lvl>
   </w:abstractNum>
-  <w:abstractNum w:abstractNumId="22" w15:restartNumberingAfterBreak="0">
+  <w:abstractNum w:abstractNumId="24" w15:restartNumberingAfterBreak="0">
     <w:nsid w:val="5740727C"/>
     <w:multiLevelType w:val="multilevel"/>
     <w:tmpl w:val="B66A87DA"/>
@@ -10203,7 +13526,7 @@
       </w:rPr>
     </w:lvl>
   </w:abstractNum>
-  <w:abstractNum w:abstractNumId="23" w15:restartNumberingAfterBreak="0">
+  <w:abstractNum w:abstractNumId="25" w15:restartNumberingAfterBreak="0">
     <w:nsid w:val="5B0C29B3"/>
     <w:multiLevelType w:val="hybridMultilevel"/>
     <w:tmpl w:val="E12C0B2E"/>
@@ -10315,7 +13638,7 @@
       </w:rPr>
     </w:lvl>
   </w:abstractNum>
-  <w:abstractNum w:abstractNumId="24" w15:restartNumberingAfterBreak="0">
+  <w:abstractNum w:abstractNumId="26" w15:restartNumberingAfterBreak="0">
     <w:nsid w:val="5D5729E3"/>
     <w:multiLevelType w:val="hybridMultilevel"/>
     <w:tmpl w:val="654C9A86"/>
@@ -10433,7 +13756,7 @@
       </w:rPr>
     </w:lvl>
   </w:abstractNum>
-  <w:abstractNum w:abstractNumId="25" w15:restartNumberingAfterBreak="0">
+  <w:abstractNum w:abstractNumId="27" w15:restartNumberingAfterBreak="0">
     <w:nsid w:val="5DBB0819"/>
     <w:multiLevelType w:val="hybridMultilevel"/>
     <w:tmpl w:val="8ABCF8F4"/>
@@ -10550,7 +13873,7 @@
       </w:rPr>
     </w:lvl>
   </w:abstractNum>
-  <w:abstractNum w:abstractNumId="26" w15:restartNumberingAfterBreak="0">
+  <w:abstractNum w:abstractNumId="28" w15:restartNumberingAfterBreak="0">
     <w:nsid w:val="5F3709FC"/>
     <w:multiLevelType w:val="multilevel"/>
     <w:tmpl w:val="9056A19E"/>
@@ -10672,7 +13995,7 @@
       </w:rPr>
     </w:lvl>
   </w:abstractNum>
-  <w:abstractNum w:abstractNumId="27" w15:restartNumberingAfterBreak="0">
+  <w:abstractNum w:abstractNumId="29" w15:restartNumberingAfterBreak="0">
     <w:nsid w:val="64F26625"/>
     <w:multiLevelType w:val="multilevel"/>
     <w:tmpl w:val="CA768E44"/>
@@ -10821,7 +14144,7 @@
       </w:rPr>
     </w:lvl>
   </w:abstractNum>
-  <w:abstractNum w:abstractNumId="28" w15:restartNumberingAfterBreak="0">
+  <w:abstractNum w:abstractNumId="30" w15:restartNumberingAfterBreak="0">
     <w:nsid w:val="6A9A64CE"/>
     <w:multiLevelType w:val="hybridMultilevel"/>
     <w:tmpl w:val="EF20638E"/>
@@ -10937,7 +14260,7 @@
       </w:rPr>
     </w:lvl>
   </w:abstractNum>
-  <w:abstractNum w:abstractNumId="29" w15:restartNumberingAfterBreak="0">
+  <w:abstractNum w:abstractNumId="31" w15:restartNumberingAfterBreak="0">
     <w:nsid w:val="6AE21E57"/>
     <w:multiLevelType w:val="multilevel"/>
     <w:tmpl w:val="0410001F"/>
@@ -11023,7 +14346,7 @@
       </w:pPr>
     </w:lvl>
   </w:abstractNum>
-  <w:abstractNum w:abstractNumId="30" w15:restartNumberingAfterBreak="0">
+  <w:abstractNum w:abstractNumId="32" w15:restartNumberingAfterBreak="0">
     <w:nsid w:val="6FDC0D1D"/>
     <w:multiLevelType w:val="multilevel"/>
     <w:tmpl w:val="8B7821BA"/>
@@ -11151,7 +14474,7 @@
       </w:rPr>
     </w:lvl>
   </w:abstractNum>
-  <w:abstractNum w:abstractNumId="31" w15:restartNumberingAfterBreak="0">
+  <w:abstractNum w:abstractNumId="33" w15:restartNumberingAfterBreak="0">
     <w:nsid w:val="71594021"/>
     <w:multiLevelType w:val="hybridMultilevel"/>
     <w:tmpl w:val="FFD651D8"/>
@@ -11265,7 +14588,7 @@
       </w:rPr>
     </w:lvl>
   </w:abstractNum>
-  <w:abstractNum w:abstractNumId="32" w15:restartNumberingAfterBreak="0">
+  <w:abstractNum w:abstractNumId="34" w15:restartNumberingAfterBreak="0">
     <w:nsid w:val="79C13759"/>
     <w:multiLevelType w:val="hybridMultilevel"/>
     <w:tmpl w:val="E77C3F58"/>
@@ -11377,7 +14700,119 @@
       </w:rPr>
     </w:lvl>
   </w:abstractNum>
-  <w:abstractNum w:abstractNumId="33" w15:restartNumberingAfterBreak="0">
+  <w:abstractNum w:abstractNumId="35" w15:restartNumberingAfterBreak="0">
+    <w:nsid w:val="79E925E3"/>
+    <w:multiLevelType w:val="hybridMultilevel"/>
+    <w:tmpl w:val="643EF97A"/>
+    <w:lvl w:ilvl="0" w:tplc="0C20AB48">
+      <w:numFmt w:val="bullet"/>
+      <w:lvlText w:val="-"/>
+      <w:lvlJc w:val="left"/>
+      <w:pPr>
+        <w:ind w:left="1440" w:hanging="360"/>
+      </w:pPr>
+      <w:rPr>
+        <w:rFonts w:ascii="Times New Roman" w:eastAsia="Times New Roman" w:hAnsi="Times New Roman" w:cs="Times New Roman" w:hint="default"/>
+      </w:rPr>
+    </w:lvl>
+    <w:lvl w:ilvl="1" w:tplc="04100003">
+      <w:start w:val="1"/>
+      <w:numFmt w:val="bullet"/>
+      <w:lvlText w:val="o"/>
+      <w:lvlJc w:val="left"/>
+      <w:pPr>
+        <w:ind w:left="2160" w:hanging="360"/>
+      </w:pPr>
+      <w:rPr>
+        <w:rFonts w:ascii="Courier New" w:hAnsi="Courier New" w:cs="Courier New" w:hint="default"/>
+      </w:rPr>
+    </w:lvl>
+    <w:lvl w:ilvl="2" w:tplc="04100005">
+      <w:start w:val="1"/>
+      <w:numFmt w:val="bullet"/>
+      <w:lvlText w:val=""/>
+      <w:lvlJc w:val="left"/>
+      <w:pPr>
+        <w:ind w:left="2880" w:hanging="360"/>
+      </w:pPr>
+      <w:rPr>
+        <w:rFonts w:ascii="Wingdings" w:hAnsi="Wingdings" w:hint="default"/>
+      </w:rPr>
+    </w:lvl>
+    <w:lvl w:ilvl="3" w:tplc="04100001">
+      <w:start w:val="1"/>
+      <w:numFmt w:val="bullet"/>
+      <w:lvlText w:val=""/>
+      <w:lvlJc w:val="left"/>
+      <w:pPr>
+        <w:ind w:left="3600" w:hanging="360"/>
+      </w:pPr>
+      <w:rPr>
+        <w:rFonts w:ascii="Symbol" w:hAnsi="Symbol" w:hint="default"/>
+      </w:rPr>
+    </w:lvl>
+    <w:lvl w:ilvl="4" w:tplc="04100003">
+      <w:start w:val="1"/>
+      <w:numFmt w:val="bullet"/>
+      <w:lvlText w:val="o"/>
+      <w:lvlJc w:val="left"/>
+      <w:pPr>
+        <w:ind w:left="4320" w:hanging="360"/>
+      </w:pPr>
+      <w:rPr>
+        <w:rFonts w:ascii="Courier New" w:hAnsi="Courier New" w:cs="Courier New" w:hint="default"/>
+      </w:rPr>
+    </w:lvl>
+    <w:lvl w:ilvl="5" w:tplc="04100005">
+      <w:start w:val="1"/>
+      <w:numFmt w:val="bullet"/>
+      <w:lvlText w:val=""/>
+      <w:lvlJc w:val="left"/>
+      <w:pPr>
+        <w:ind w:left="5040" w:hanging="360"/>
+      </w:pPr>
+      <w:rPr>
+        <w:rFonts w:ascii="Wingdings" w:hAnsi="Wingdings" w:hint="default"/>
+      </w:rPr>
+    </w:lvl>
+    <w:lvl w:ilvl="6" w:tplc="04100001">
+      <w:start w:val="1"/>
+      <w:numFmt w:val="bullet"/>
+      <w:lvlText w:val=""/>
+      <w:lvlJc w:val="left"/>
+      <w:pPr>
+        <w:ind w:left="5760" w:hanging="360"/>
+      </w:pPr>
+      <w:rPr>
+        <w:rFonts w:ascii="Symbol" w:hAnsi="Symbol" w:hint="default"/>
+      </w:rPr>
+    </w:lvl>
+    <w:lvl w:ilvl="7" w:tplc="04100003">
+      <w:start w:val="1"/>
+      <w:numFmt w:val="bullet"/>
+      <w:lvlText w:val="o"/>
+      <w:lvlJc w:val="left"/>
+      <w:pPr>
+        <w:ind w:left="6480" w:hanging="360"/>
+      </w:pPr>
+      <w:rPr>
+        <w:rFonts w:ascii="Courier New" w:hAnsi="Courier New" w:cs="Courier New" w:hint="default"/>
+      </w:rPr>
+    </w:lvl>
+    <w:lvl w:ilvl="8" w:tplc="04100005">
+      <w:start w:val="1"/>
+      <w:numFmt w:val="bullet"/>
+      <w:lvlText w:val=""/>
+      <w:lvlJc w:val="left"/>
+      <w:pPr>
+        <w:ind w:left="7200" w:hanging="360"/>
+      </w:pPr>
+      <w:rPr>
+        <w:rFonts w:ascii="Wingdings" w:hAnsi="Wingdings" w:hint="default"/>
+      </w:rPr>
+    </w:lvl>
+  </w:abstractNum>
+  <w:abstractNum w:abstractNumId="36" w15:restartNumberingAfterBreak="0">
     <w:nsid w:val="7F912A5B"/>
     <w:multiLevelType w:val="hybridMultilevel"/>
     <w:tmpl w:val="3C8ADF1A"/>
@@ -11498,106 +14933,142 @@
     </w:lvl>
   </w:abstractNum>
   <w:num w:numId="1">
-    <w:abstractNumId w:val="25"/>
+    <w:abstractNumId w:val="27"/>
   </w:num>
   <w:num w:numId="2">
-    <w:abstractNumId w:val="2"/>
+    <w:abstractNumId w:val="3"/>
   </w:num>
   <w:num w:numId="3">
-    <w:abstractNumId w:val="28"/>
+    <w:abstractNumId w:val="30"/>
   </w:num>
   <w:num w:numId="4">
-    <w:abstractNumId w:val="5"/>
+    <w:abstractNumId w:val="6"/>
   </w:num>
   <w:num w:numId="5">
+    <w:abstractNumId w:val="22"/>
+  </w:num>
+  <w:num w:numId="6">
+    <w:abstractNumId w:val="8"/>
+  </w:num>
+  <w:num w:numId="7">
     <w:abstractNumId w:val="20"/>
   </w:num>
-  <w:num w:numId="6">
-    <w:abstractNumId w:val="7"/>
-  </w:num>
-  <w:num w:numId="7">
-    <w:abstractNumId w:val="18"/>
-  </w:num>
   <w:num w:numId="8">
-    <w:abstractNumId w:val="22"/>
+    <w:abstractNumId w:val="24"/>
   </w:num>
   <w:num w:numId="9">
-    <w:abstractNumId w:val="16"/>
+    <w:abstractNumId w:val="18"/>
   </w:num>
   <w:num w:numId="10">
     <w:abstractNumId w:val="0"/>
   </w:num>
   <w:num w:numId="11">
+    <w:abstractNumId w:val="19"/>
+  </w:num>
+  <w:num w:numId="12">
+    <w:abstractNumId w:val="26"/>
+  </w:num>
+  <w:num w:numId="13">
+    <w:abstractNumId w:val="36"/>
+  </w:num>
+  <w:num w:numId="14">
+    <w:abstractNumId w:val="15"/>
+  </w:num>
+  <w:num w:numId="15">
+    <w:abstractNumId w:val="32"/>
+  </w:num>
+  <w:num w:numId="16">
+    <w:abstractNumId w:val="4"/>
+  </w:num>
+  <w:num w:numId="17">
+    <w:abstractNumId w:val="21"/>
+  </w:num>
+  <w:num w:numId="18">
+    <w:abstractNumId w:val="10"/>
+  </w:num>
+  <w:num w:numId="19">
+    <w:abstractNumId w:val="2"/>
+  </w:num>
+  <w:num w:numId="20">
+    <w:abstractNumId w:val="16"/>
+  </w:num>
+  <w:num w:numId="21">
+    <w:abstractNumId w:val="23"/>
+  </w:num>
+  <w:num w:numId="22">
+    <w:abstractNumId w:val="28"/>
+  </w:num>
+  <w:num w:numId="23">
+    <w:abstractNumId w:val="7"/>
+  </w:num>
+  <w:num w:numId="24">
+    <w:abstractNumId w:val="33"/>
+  </w:num>
+  <w:num w:numId="25">
+    <w:abstractNumId w:val="25"/>
+  </w:num>
+  <w:num w:numId="26">
+    <w:abstractNumId w:val="13"/>
+  </w:num>
+  <w:num w:numId="27">
+    <w:abstractNumId w:val="34"/>
+  </w:num>
+  <w:num w:numId="28">
+    <w:abstractNumId w:val="14"/>
+  </w:num>
+  <w:num w:numId="29">
+    <w:abstractNumId w:val="11"/>
+  </w:num>
+  <w:num w:numId="30">
     <w:abstractNumId w:val="17"/>
   </w:num>
-  <w:num w:numId="12">
-    <w:abstractNumId w:val="24"/>
+  <w:num w:numId="31">
+    <w:abstractNumId w:val="29"/>
   </w:num>
-  <w:num w:numId="13">
-    <w:abstractNumId w:val="33"/>
+  <w:num w:numId="32">
+    <w:abstractNumId w:val="12"/>
   </w:num>
-  <w:num w:numId="14">
-    <w:abstractNumId w:val="13"/>
-  </w:num>
-  <w:num w:numId="15">
-    <w:abstractNumId w:val="30"/>
-  </w:num>
-  <w:num w:numId="16">
-    <w:abstractNumId w:val="3"/>
-  </w:num>
-  <w:num w:numId="17">
-    <w:abstractNumId w:val="19"/>
-  </w:num>
-  <w:num w:numId="18">
-    <w:abstractNumId w:val="8"/>
-  </w:num>
-  <w:num w:numId="19">
-    <w:abstractNumId w:val="1"/>
-  </w:num>
-  <w:num w:numId="20">
-    <w:abstractNumId w:val="14"/>
-  </w:num>
-  <w:num w:numId="21">
-    <w:abstractNumId w:val="21"/>
-  </w:num>
-  <w:num w:numId="22">
-    <w:abstractNumId w:val="26"/>
-  </w:num>
-  <w:num w:numId="23">
-    <w:abstractNumId w:val="6"/>
-  </w:num>
-  <w:num w:numId="24">
+  <w:num w:numId="33">
     <w:abstractNumId w:val="31"/>
   </w:num>
-  <w:num w:numId="25">
-    <w:abstractNumId w:val="23"/>
+  <w:num w:numId="34">
+    <w:abstractNumId w:val="5"/>
   </w:num>
-  <w:num w:numId="26">
-    <w:abstractNumId w:val="11"/>
+  <w:num w:numId="35">
+    <w:abstractNumId w:val="9"/>
+    <w:lvlOverride w:ilvl="0"/>
+    <w:lvlOverride w:ilvl="1"/>
+    <w:lvlOverride w:ilvl="2"/>
+    <w:lvlOverride w:ilvl="3"/>
+    <w:lvlOverride w:ilvl="4"/>
+    <w:lvlOverride w:ilvl="5"/>
+    <w:lvlOverride w:ilvl="6"/>
+    <w:lvlOverride w:ilvl="7"/>
+    <w:lvlOverride w:ilvl="8"/>
   </w:num>
-  <w:num w:numId="27">
-    <w:abstractNumId w:val="32"/>
+  <w:num w:numId="36">
+    <w:abstractNumId w:val="35"/>
+    <w:lvlOverride w:ilvl="0"/>
+    <w:lvlOverride w:ilvl="1"/>
+    <w:lvlOverride w:ilvl="2"/>
+    <w:lvlOverride w:ilvl="3"/>
+    <w:lvlOverride w:ilvl="4"/>
+    <w:lvlOverride w:ilvl="5"/>
+    <w:lvlOverride w:ilvl="6"/>
+    <w:lvlOverride w:ilvl="7"/>
+    <w:lvlOverride w:ilvl="8"/>
   </w:num>
-  <w:num w:numId="28">
-    <w:abstractNumId w:val="12"/>
-  </w:num>
-  <w:num w:numId="29">
-    <w:abstractNumId w:val="9"/>
-  </w:num>
-  <w:num w:numId="30">
-    <w:abstractNumId w:val="15"/>
-  </w:num>
-  <w:num w:numId="31">
-    <w:abstractNumId w:val="27"/>
-  </w:num>
-  <w:num w:numId="32">
-    <w:abstractNumId w:val="10"/>
-  </w:num>
-  <w:num w:numId="33">
-    <w:abstractNumId w:val="29"/>
-  </w:num>
-  <w:num w:numId="34">
-    <w:abstractNumId w:val="4"/>
+  <w:num w:numId="37">
+    <w:abstractNumId w:val="1"/>
+    <w:lvlOverride w:ilvl="0"/>
+    <w:lvlOverride w:ilvl="1"/>
+    <w:lvlOverride w:ilvl="2"/>
+    <w:lvlOverride w:ilvl="3"/>
+    <w:lvlOverride w:ilvl="4"/>
+    <w:lvlOverride w:ilvl="5"/>
+    <w:lvlOverride w:ilvl="6"/>
+    <w:lvlOverride w:ilvl="7"/>
+    <w:lvlOverride w:ilvl="8"/>
   </w:num>
 </w:numbering>
 </file>

</xml_diff>

<commit_message>
Piccola correzione relazione e riorganizzazione docs
</commit_message>
<xml_diff>
--- a/Relazione.docx
+++ b/Relazione.docx
@@ -1998,6 +1998,7 @@
           <w:szCs w:val="28"/>
         </w:rPr>
       </w:pPr>
+      <w:proofErr w:type="gramStart"/>
       <w:r>
         <w:rPr>
           <w:b/>
@@ -2015,7 +2016,17 @@
           <w:sz w:val="28"/>
           <w:szCs w:val="28"/>
         </w:rPr>
-        <w:t>ANALISI DEL CONTESTO</w:t>
+        <w:t>ANALISI</w:t>
+      </w:r>
+      <w:proofErr w:type="gramEnd"/>
+      <w:r>
+        <w:rPr>
+          <w:b/>
+          <w:bCs/>
+          <w:sz w:val="28"/>
+          <w:szCs w:val="28"/>
+        </w:rPr>
+        <w:t xml:space="preserve"> DEL CONTESTO</w:t>
       </w:r>
     </w:p>
     <w:p>
@@ -2543,6 +2554,7 @@
           <w:szCs w:val="32"/>
         </w:rPr>
       </w:pPr>
+      <w:proofErr w:type="gramStart"/>
       <w:r>
         <w:rPr>
           <w:b/>
@@ -2561,6 +2573,7 @@
         </w:rPr>
         <w:t>REQUISITI</w:t>
       </w:r>
+      <w:proofErr w:type="gramEnd"/>
       <w:r>
         <w:rPr>
           <w:b/>
@@ -3181,6 +3194,7 @@
           <w:szCs w:val="28"/>
         </w:rPr>
       </w:pPr>
+      <w:proofErr w:type="gramStart"/>
       <w:r>
         <w:rPr>
           <w:b/>
@@ -3197,7 +3211,17 @@
           <w:sz w:val="28"/>
           <w:szCs w:val="28"/>
         </w:rPr>
-        <w:t xml:space="preserve">STUDIO DI </w:t>
+        <w:t>STUDIO</w:t>
+      </w:r>
+      <w:proofErr w:type="gramEnd"/>
+      <w:r>
+        <w:rPr>
+          <w:b/>
+          <w:bCs/>
+          <w:sz w:val="28"/>
+          <w:szCs w:val="28"/>
+        </w:rPr>
+        <w:t xml:space="preserve"> DI </w:t>
       </w:r>
       <w:r>
         <w:rPr>
@@ -3536,22 +3560,33 @@
         </w:rPr>
         <w:t xml:space="preserve"> realizzato con tecnologia </w:t>
       </w:r>
+      <w:proofErr w:type="spellStart"/>
       <w:r>
         <w:rPr>
           <w:sz w:val="24"/>
           <w:szCs w:val="24"/>
           <w:shd w:val="clear" w:color="auto" w:fill="FFFFFF"/>
         </w:rPr>
-        <w:t xml:space="preserve">MongoDB </w:t>
-      </w:r>
+        <w:t>MongoDB</w:t>
+      </w:r>
+      <w:proofErr w:type="spellEnd"/>
       <w:r>
         <w:rPr>
           <w:sz w:val="24"/>
           <w:szCs w:val="24"/>
           <w:shd w:val="clear" w:color="auto" w:fill="FFFFFF"/>
         </w:rPr>
+        <w:t xml:space="preserve"> </w:t>
+      </w:r>
+      <w:r>
+        <w:rPr>
+          <w:sz w:val="24"/>
+          <w:szCs w:val="24"/>
+          <w:shd w:val="clear" w:color="auto" w:fill="FFFFFF"/>
+        </w:rPr>
         <w:t>(</w:t>
       </w:r>
+      <w:proofErr w:type="spellStart"/>
       <w:r>
         <w:rPr>
           <w:sz w:val="24"/>
@@ -3568,6 +3603,7 @@
         </w:rPr>
         <w:t>oSQL</w:t>
       </w:r>
+      <w:proofErr w:type="spellEnd"/>
       <w:r>
         <w:rPr>
           <w:sz w:val="24"/>
@@ -3591,17 +3627,9 @@
           <w:szCs w:val="24"/>
           <w:shd w:val="clear" w:color="auto" w:fill="FFFFFF"/>
         </w:rPr>
-        <w:t>document</w:t>
+        <w:t>document-based</w:t>
       </w:r>
       <w:proofErr w:type="spellEnd"/>
-      <w:r>
-        <w:rPr>
-          <w:sz w:val="24"/>
-          <w:szCs w:val="24"/>
-          <w:shd w:val="clear" w:color="auto" w:fill="FFFFFF"/>
-        </w:rPr>
-        <w:t>-based</w:t>
-      </w:r>
       <w:r>
         <w:rPr>
           <w:sz w:val="24"/>
@@ -3871,7 +3899,23 @@
           <w:sz w:val="24"/>
           <w:szCs w:val="24"/>
         </w:rPr>
-        <w:t xml:space="preserve"> MongoDB per </w:t>
+        <w:t xml:space="preserve"> </w:t>
+      </w:r>
+      <w:proofErr w:type="spellStart"/>
+      <w:r>
+        <w:rPr>
+          <w:sz w:val="24"/>
+          <w:szCs w:val="24"/>
+        </w:rPr>
+        <w:t>MongoDB</w:t>
+      </w:r>
+      <w:proofErr w:type="spellEnd"/>
+      <w:r>
+        <w:rPr>
+          <w:sz w:val="24"/>
+          <w:szCs w:val="24"/>
+        </w:rPr>
+        <w:t xml:space="preserve"> per </w:t>
       </w:r>
       <w:r>
         <w:rPr>
@@ -4427,6 +4471,7 @@
           <w:szCs w:val="28"/>
         </w:rPr>
       </w:pPr>
+      <w:proofErr w:type="gramStart"/>
       <w:r>
         <w:rPr>
           <w:b/>
@@ -4434,7 +4479,7 @@
           <w:sz w:val="28"/>
           <w:szCs w:val="28"/>
         </w:rPr>
-        <w:t xml:space="preserve">1.5  </w:t>
+        <w:t>1.</w:t>
       </w:r>
       <w:r>
         <w:rPr>
@@ -4443,8 +4488,27 @@
           <w:sz w:val="28"/>
           <w:szCs w:val="28"/>
         </w:rPr>
+        <w:t>4</w:t>
+      </w:r>
+      <w:r>
+        <w:rPr>
+          <w:b/>
+          <w:bCs/>
+          <w:sz w:val="28"/>
+          <w:szCs w:val="28"/>
+        </w:rPr>
+        <w:t xml:space="preserve">  </w:t>
+      </w:r>
+      <w:r>
+        <w:rPr>
+          <w:b/>
+          <w:bCs/>
+          <w:sz w:val="28"/>
+          <w:szCs w:val="28"/>
+        </w:rPr>
         <w:t>TOOLCHAIN</w:t>
       </w:r>
+      <w:proofErr w:type="gramEnd"/>
       <w:r>
         <w:rPr>
           <w:sz w:val="24"/>
@@ -5108,6 +5172,7 @@
           <w:szCs w:val="28"/>
         </w:rPr>
       </w:pPr>
+      <w:proofErr w:type="gramStart"/>
       <w:r>
         <w:rPr>
           <w:b/>
@@ -5115,7 +5180,7 @@
           <w:sz w:val="28"/>
           <w:szCs w:val="28"/>
         </w:rPr>
-        <w:t xml:space="preserve">1.6  </w:t>
+        <w:t>1.</w:t>
       </w:r>
       <w:r>
         <w:rPr>
@@ -5124,7 +5189,35 @@
           <w:sz w:val="28"/>
           <w:szCs w:val="28"/>
         </w:rPr>
-        <w:t>CASI D’USO</w:t>
+        <w:t>5</w:t>
+      </w:r>
+      <w:r>
+        <w:rPr>
+          <w:b/>
+          <w:bCs/>
+          <w:sz w:val="28"/>
+          <w:szCs w:val="28"/>
+        </w:rPr>
+        <w:t xml:space="preserve">  </w:t>
+      </w:r>
+      <w:r>
+        <w:rPr>
+          <w:b/>
+          <w:bCs/>
+          <w:sz w:val="28"/>
+          <w:szCs w:val="28"/>
+        </w:rPr>
+        <w:t>CASI</w:t>
+      </w:r>
+      <w:proofErr w:type="gramEnd"/>
+      <w:r>
+        <w:rPr>
+          <w:b/>
+          <w:bCs/>
+          <w:sz w:val="28"/>
+          <w:szCs w:val="28"/>
+        </w:rPr>
+        <w:t xml:space="preserve"> D’USO</w:t>
       </w:r>
     </w:p>
     <w:p>
@@ -6147,6 +6240,7 @@
           <w:szCs w:val="28"/>
         </w:rPr>
       </w:pPr>
+      <w:proofErr w:type="gramStart"/>
       <w:r>
         <w:rPr>
           <w:b/>
@@ -6163,7 +6257,17 @@
           <w:sz w:val="28"/>
           <w:szCs w:val="28"/>
         </w:rPr>
-        <w:t xml:space="preserve">ARCHITETTURA </w:t>
+        <w:t>ARCHITETTURA</w:t>
+      </w:r>
+      <w:proofErr w:type="gramEnd"/>
+      <w:r>
+        <w:rPr>
+          <w:b/>
+          <w:bCs/>
+          <w:sz w:val="28"/>
+          <w:szCs w:val="28"/>
+        </w:rPr>
+        <w:t xml:space="preserve"> </w:t>
       </w:r>
       <w:r>
         <w:rPr>
@@ -6573,6 +6677,7 @@
           <w:szCs w:val="28"/>
         </w:rPr>
       </w:pPr>
+      <w:proofErr w:type="gramStart"/>
       <w:r>
         <w:rPr>
           <w:b/>
@@ -6581,7 +6686,26 @@
           <w:szCs w:val="28"/>
         </w:rPr>
         <w:lastRenderedPageBreak/>
-        <w:t>ARCHITETTURA SOFTWARE</w:t>
+        <w:t xml:space="preserve">2.1  </w:t>
+      </w:r>
+      <w:r>
+        <w:rPr>
+          <w:b/>
+          <w:bCs/>
+          <w:sz w:val="28"/>
+          <w:szCs w:val="28"/>
+        </w:rPr>
+        <w:t>ARCHITETTURA</w:t>
+      </w:r>
+      <w:proofErr w:type="gramEnd"/>
+      <w:r>
+        <w:rPr>
+          <w:b/>
+          <w:bCs/>
+          <w:sz w:val="28"/>
+          <w:szCs w:val="28"/>
+        </w:rPr>
+        <w:t xml:space="preserve"> SOFTWARE</w:t>
       </w:r>
     </w:p>
     <w:p>
@@ -6676,7 +6800,25 @@
           <w:sz w:val="24"/>
           <w:szCs w:val="24"/>
         </w:rPr>
-        <w:t xml:space="preserve"> (es. MongoDB </w:t>
+        <w:t xml:space="preserve"> (es. </w:t>
+      </w:r>
+      <w:proofErr w:type="spellStart"/>
+      <w:r>
+        <w:rPr>
+          <w:rFonts w:eastAsiaTheme="minorHAnsi"/>
+          <w:sz w:val="24"/>
+          <w:szCs w:val="24"/>
+        </w:rPr>
+        <w:t>MongoDB</w:t>
+      </w:r>
+      <w:proofErr w:type="spellEnd"/>
+      <w:r>
+        <w:rPr>
+          <w:rFonts w:eastAsiaTheme="minorHAnsi"/>
+          <w:sz w:val="24"/>
+          <w:szCs w:val="24"/>
+        </w:rPr>
+        <w:t xml:space="preserve"> </w:t>
       </w:r>
       <w:proofErr w:type="spellStart"/>
       <w:r>
@@ -6977,7 +7119,25 @@
           <w:sz w:val="24"/>
           <w:szCs w:val="24"/>
         </w:rPr>
-        <w:t xml:space="preserve"> diagram, che sono anche quelli che popoleranno il database, e le relazioni che intercorrono tra essi sono esplicitati in questo data diagram che, data la particolare architettura venuta a configurarsi in questo caso, è equivalente e funge anche da data transfer model. </w:t>
+        <w:t xml:space="preserve"> </w:t>
+      </w:r>
+      <w:proofErr w:type="spellStart"/>
+      <w:r>
+        <w:rPr>
+          <w:rFonts w:eastAsiaTheme="minorHAnsi"/>
+          <w:sz w:val="24"/>
+          <w:szCs w:val="24"/>
+        </w:rPr>
+        <w:t>diagram</w:t>
+      </w:r>
+      <w:proofErr w:type="spellEnd"/>
+      <w:r>
+        <w:rPr>
+          <w:rFonts w:eastAsiaTheme="minorHAnsi"/>
+          <w:sz w:val="24"/>
+          <w:szCs w:val="24"/>
+        </w:rPr>
+        <w:t xml:space="preserve">, che sono anche quelli che popoleranno il database, e le relazioni che intercorrono tra essi sono esplicitati in questo data diagram che, data la particolare architettura venuta a configurarsi in questo caso, è equivalente e funge anche da data transfer model. </w:t>
       </w:r>
     </w:p>
     <w:p>
@@ -8607,9 +8767,20 @@
           <w:szCs w:val="24"/>
           <w:shd w:val="clear" w:color="auto" w:fill="FFFFFF"/>
         </w:rPr>
-        <w:t>), caso in cui tutte le proposte vengono trovate al primo tentativo e O(</w:t>
+        <w:t xml:space="preserve">), caso in cui tutte le proposte vengono trovate al primo tentativo e </w:t>
+      </w:r>
+      <w:proofErr w:type="gramStart"/>
+      <w:r>
+        <w:rPr>
+          <w:color w:val="202124"/>
+          <w:sz w:val="24"/>
+          <w:szCs w:val="24"/>
+          <w:shd w:val="clear" w:color="auto" w:fill="FFFFFF"/>
+        </w:rPr>
+        <w:t>O(</w:t>
       </w:r>
       <w:proofErr w:type="spellStart"/>
+      <w:proofErr w:type="gramEnd"/>
       <w:r>
         <w:rPr>
           <w:color w:val="202124"/>
@@ -9406,7 +9577,23 @@
           <w:szCs w:val="24"/>
         </w:rPr>
         <w:br/>
-        <w:t xml:space="preserve">È una misura del numero di percorsi di esecuzione distinti attraverso ciascun metodo. Questo può anche essere considerato come il numero minimo di prove necessarie per esercitare completamente il flusso di controllo di un metodo. In pratica, questo è 1 + il numero di if, </w:t>
+        <w:t xml:space="preserve">È una misura del numero di percorsi di esecuzione distinti attraverso ciascun metodo. Questo può anche essere considerato come il numero minimo di prove necessarie per esercitare completamente il flusso di controllo di un metodo. In pratica, questo è 1 + il numero di </w:t>
+      </w:r>
+      <w:proofErr w:type="spellStart"/>
+      <w:r>
+        <w:rPr>
+          <w:sz w:val="24"/>
+          <w:szCs w:val="24"/>
+        </w:rPr>
+        <w:t>if</w:t>
+      </w:r>
+      <w:proofErr w:type="spellEnd"/>
+      <w:r>
+        <w:rPr>
+          <w:sz w:val="24"/>
+          <w:szCs w:val="24"/>
+        </w:rPr>
+        <w:t xml:space="preserve">, </w:t>
       </w:r>
       <w:proofErr w:type="spellStart"/>
       <w:r>
@@ -9549,7 +9736,23 @@
           <w:b/>
           <w:bCs/>
         </w:rPr>
-        <w:t>com.example.whatsonsalon.SelezionaSlotAppuntamento.proponiSlot(syncConfiguration)</w:t>
+        <w:t>com.</w:t>
+      </w:r>
+      <w:proofErr w:type="gramStart"/>
+      <w:r>
+        <w:rPr>
+          <w:b/>
+          <w:bCs/>
+        </w:rPr>
+        <w:t>example.whatsonsalon</w:t>
+      </w:r>
+      <w:proofErr w:type="gramEnd"/>
+      <w:r>
+        <w:rPr>
+          <w:b/>
+          <w:bCs/>
+        </w:rPr>
+        <w:t>.SelezionaSlotAppuntamento.proponiSlot(syncConfiguration)</w:t>
       </w:r>
     </w:p>
     <w:p>
@@ -9725,7 +9928,23 @@
           <w:sz w:val="24"/>
           <w:szCs w:val="24"/>
         </w:rPr>
-        <w:t xml:space="preserve">. Il primo parametro può essere interpretato come difficoltà di testing del metodo in quanto rappresenta il numero di percorsi di esecuzione distinti, definiti dalla presenza di punti di decisione del (if, </w:t>
+        <w:t>. Il primo parametro può essere interpretato come difficoltà di testing del metodo in quanto rappresenta il numero di percorsi di esecuzione distinti, definiti dalla presenza di punti di decisione del (</w:t>
+      </w:r>
+      <w:proofErr w:type="spellStart"/>
+      <w:r>
+        <w:rPr>
+          <w:sz w:val="24"/>
+          <w:szCs w:val="24"/>
+        </w:rPr>
+        <w:t>if</w:t>
+      </w:r>
+      <w:proofErr w:type="spellEnd"/>
+      <w:r>
+        <w:rPr>
+          <w:sz w:val="24"/>
+          <w:szCs w:val="24"/>
+        </w:rPr>
+        <w:t xml:space="preserve">, </w:t>
       </w:r>
       <w:proofErr w:type="spellStart"/>
       <w:r>
@@ -15036,39 +15255,12 @@
   </w:num>
   <w:num w:numId="35">
     <w:abstractNumId w:val="9"/>
-    <w:lvlOverride w:ilvl="0"/>
-    <w:lvlOverride w:ilvl="1"/>
-    <w:lvlOverride w:ilvl="2"/>
-    <w:lvlOverride w:ilvl="3"/>
-    <w:lvlOverride w:ilvl="4"/>
-    <w:lvlOverride w:ilvl="5"/>
-    <w:lvlOverride w:ilvl="6"/>
-    <w:lvlOverride w:ilvl="7"/>
-    <w:lvlOverride w:ilvl="8"/>
   </w:num>
   <w:num w:numId="36">
     <w:abstractNumId w:val="35"/>
-    <w:lvlOverride w:ilvl="0"/>
-    <w:lvlOverride w:ilvl="1"/>
-    <w:lvlOverride w:ilvl="2"/>
-    <w:lvlOverride w:ilvl="3"/>
-    <w:lvlOverride w:ilvl="4"/>
-    <w:lvlOverride w:ilvl="5"/>
-    <w:lvlOverride w:ilvl="6"/>
-    <w:lvlOverride w:ilvl="7"/>
-    <w:lvlOverride w:ilvl="8"/>
   </w:num>
   <w:num w:numId="37">
     <w:abstractNumId w:val="1"/>
-    <w:lvlOverride w:ilvl="0"/>
-    <w:lvlOverride w:ilvl="1"/>
-    <w:lvlOverride w:ilvl="2"/>
-    <w:lvlOverride w:ilvl="3"/>
-    <w:lvlOverride w:ilvl="4"/>
-    <w:lvlOverride w:ilvl="5"/>
-    <w:lvlOverride w:ilvl="6"/>
-    <w:lvlOverride w:ilvl="7"/>
-    <w:lvlOverride w:ilvl="8"/>
   </w:num>
 </w:numbering>
 </file>

</xml_diff>

<commit_message>
piccole modifiche relazione / it3
dai che ci siamo
</commit_message>
<xml_diff>
--- a/Relazione.docx
+++ b/Relazione.docx
@@ -7992,40 +7992,12 @@
       <w:pPr>
         <w:spacing w:after="240" w:line="360" w:lineRule="auto"/>
         <w:rPr>
-          <w:sz w:val="24"/>
-          <w:szCs w:val="24"/>
-        </w:rPr>
-      </w:pPr>
-      <w:r>
-        <w:rPr>
           <w:i/>
           <w:iCs/>
           <w:sz w:val="24"/>
           <w:szCs w:val="24"/>
         </w:rPr>
-        <w:t>Attori coinvolti</w:t>
-      </w:r>
-      <w:r>
-        <w:rPr>
-          <w:sz w:val="24"/>
-          <w:szCs w:val="24"/>
-        </w:rPr>
-        <w:t xml:space="preserve">: titolare, algoritmo di proposta automatica slot appuntamenti. </w:t>
-      </w:r>
-      <w:r>
-        <w:rPr>
-          <w:sz w:val="24"/>
-          <w:szCs w:val="24"/>
-        </w:rPr>
-        <w:br/>
-      </w:r>
-      <w:r>
-        <w:rPr>
-          <w:sz w:val="24"/>
-          <w:szCs w:val="24"/>
-        </w:rPr>
-        <w:br/>
-      </w:r>
+      </w:pPr>
       <w:r>
         <w:rPr>
           <w:i/>
@@ -8033,14 +8005,21 @@
           <w:sz w:val="24"/>
           <w:szCs w:val="24"/>
         </w:rPr>
-        <w:t xml:space="preserve">Trigger: </w:t>
-      </w:r>
-      <w:r>
-        <w:rPr>
-          <w:sz w:val="24"/>
-          <w:szCs w:val="24"/>
-        </w:rPr>
-        <w:t>richiesta di creazione appuntamento previa specifica dei dati ad esso relativi?.</w:t>
+        <w:t>Attori coinvolti</w:t>
+      </w:r>
+      <w:r>
+        <w:rPr>
+          <w:sz w:val="24"/>
+          <w:szCs w:val="24"/>
+        </w:rPr>
+        <w:t xml:space="preserve">: titolare, algoritmo di proposta automatica slot appuntamenti. </w:t>
+      </w:r>
+      <w:r>
+        <w:rPr>
+          <w:sz w:val="24"/>
+          <w:szCs w:val="24"/>
+        </w:rPr>
+        <w:br/>
       </w:r>
       <w:r>
         <w:rPr>
@@ -8056,9 +8035,31 @@
           <w:sz w:val="24"/>
           <w:szCs w:val="24"/>
         </w:rPr>
+        <w:t xml:space="preserve">Trigger: </w:t>
+      </w:r>
+      <w:r>
+        <w:rPr>
+          <w:sz w:val="24"/>
+          <w:szCs w:val="24"/>
+        </w:rPr>
+        <w:t xml:space="preserve">richiesta di creazione appuntamento previa specifica dei dati ad esso </w:t>
+      </w:r>
+      <w:proofErr w:type="gramStart"/>
+      <w:r>
+        <w:rPr>
+          <w:sz w:val="24"/>
+          <w:szCs w:val="24"/>
+        </w:rPr>
+        <w:t>relativi?.</w:t>
+      </w:r>
+      <w:proofErr w:type="gramEnd"/>
+      <w:r>
+        <w:rPr>
+          <w:sz w:val="24"/>
+          <w:szCs w:val="24"/>
+        </w:rPr>
         <w:br/>
       </w:r>
-      <w:proofErr w:type="spellStart"/>
       <w:r>
         <w:rPr>
           <w:i/>
@@ -8066,9 +8067,9 @@
           <w:sz w:val="24"/>
           <w:szCs w:val="24"/>
         </w:rPr>
-        <w:t>Postcondizione</w:t>
-      </w:r>
-      <w:proofErr w:type="spellEnd"/>
+        <w:br/>
+      </w:r>
+      <w:proofErr w:type="spellStart"/>
       <w:r>
         <w:rPr>
           <w:i/>
@@ -8076,15 +8077,9 @@
           <w:sz w:val="24"/>
           <w:szCs w:val="24"/>
         </w:rPr>
-        <w:t xml:space="preserve">: </w:t>
-      </w:r>
-      <w:r>
-        <w:rPr>
-          <w:sz w:val="24"/>
-          <w:szCs w:val="24"/>
-        </w:rPr>
-        <w:t>appuntamento avente i dati specificati presente sull’apposito database.</w:t>
-      </w:r>
+        <w:t>Postcondizione</w:t>
+      </w:r>
+      <w:proofErr w:type="spellEnd"/>
       <w:r>
         <w:rPr>
           <w:i/>
@@ -8092,22 +8087,14 @@
           <w:sz w:val="24"/>
           <w:szCs w:val="24"/>
         </w:rPr>
-        <w:br/>
-        <w:t>Procedimento:</w:t>
-      </w:r>
-      <w:r>
-        <w:rPr>
-          <w:sz w:val="24"/>
-          <w:szCs w:val="24"/>
-        </w:rPr>
-        <w:t xml:space="preserve"> 1. il titolare apre l’interfaccia di creazione appuntamenti;</w:t>
-      </w:r>
-      <w:r>
-        <w:rPr>
-          <w:sz w:val="24"/>
-          <w:szCs w:val="24"/>
-        </w:rPr>
-        <w:br/>
+        <w:t xml:space="preserve">: </w:t>
+      </w:r>
+      <w:r>
+        <w:rPr>
+          <w:sz w:val="24"/>
+          <w:szCs w:val="24"/>
+        </w:rPr>
+        <w:t>appuntamento avente i dati specificati presente sull’apposito database.</w:t>
       </w:r>
       <w:r>
         <w:rPr>
@@ -8116,36 +8103,17 @@
           <w:sz w:val="24"/>
           <w:szCs w:val="24"/>
         </w:rPr>
-        <w:t xml:space="preserve">                         </w:t>
-      </w:r>
-      <w:r>
-        <w:rPr>
-          <w:sz w:val="24"/>
-          <w:szCs w:val="24"/>
-        </w:rPr>
-        <w:t>2. il titolare seleziona cliente interessato (eventualmente inserendone</w:t>
-      </w:r>
-      <w:r>
-        <w:rPr>
-          <w:sz w:val="24"/>
-          <w:szCs w:val="24"/>
-        </w:rPr>
-        <w:t xml:space="preserve">    </w:t>
-      </w:r>
-      <w:r>
-        <w:rPr>
-          <w:sz w:val="24"/>
-          <w:szCs w:val="24"/>
-        </w:rPr>
-        <w:t>l’anagrafica a sistema, nel caso in cui questo non fosse già registrato), i trattamenti previsti e la data e l’ora in cui l’appuntamento è previsto, selezionandole manualmente o scegliendo una delle proposte provenienti dall’algoritmo di proposta;</w:t>
-      </w:r>
-      <w:r>
-        <w:rPr>
-          <w:sz w:val="24"/>
-          <w:szCs w:val="24"/>
-        </w:rPr>
         <w:br/>
       </w:r>
+    </w:p>
+    <w:p>
+      <w:pPr>
+        <w:spacing w:after="240" w:line="360" w:lineRule="auto"/>
+        <w:rPr>
+          <w:sz w:val="24"/>
+          <w:szCs w:val="24"/>
+        </w:rPr>
+      </w:pPr>
       <w:r>
         <w:rPr>
           <w:i/>
@@ -8153,7 +8121,74 @@
           <w:sz w:val="24"/>
           <w:szCs w:val="24"/>
         </w:rPr>
+        <w:t>Procedimento:</w:t>
+      </w:r>
+      <w:r>
+        <w:rPr>
+          <w:sz w:val="24"/>
+          <w:szCs w:val="24"/>
+        </w:rPr>
+        <w:t xml:space="preserve"> 1. il titolare apre l’interfaccia di creazione appuntamenti;</w:t>
+      </w:r>
+      <w:r>
+        <w:rPr>
+          <w:sz w:val="24"/>
+          <w:szCs w:val="24"/>
+        </w:rPr>
+        <w:br/>
+      </w:r>
+      <w:r>
+        <w:rPr>
+          <w:i/>
+          <w:iCs/>
+          <w:sz w:val="24"/>
+          <w:szCs w:val="24"/>
+        </w:rPr>
+        <w:t xml:space="preserve">                         </w:t>
+      </w:r>
+      <w:r>
+        <w:rPr>
+          <w:sz w:val="24"/>
+          <w:szCs w:val="24"/>
+        </w:rPr>
+        <w:t>2. il titolare seleziona cliente interessato (eventualmente inserendone</w:t>
+      </w:r>
+      <w:r>
+        <w:rPr>
+          <w:sz w:val="24"/>
+          <w:szCs w:val="24"/>
+        </w:rPr>
+        <w:t xml:space="preserve">    </w:t>
+      </w:r>
+      <w:r>
+        <w:rPr>
+          <w:sz w:val="24"/>
+          <w:szCs w:val="24"/>
+        </w:rPr>
+        <w:t xml:space="preserve">l’anagrafica a sistema, nel caso in cui questo non fosse già registrato), i trattamenti previsti </w:t>
+      </w:r>
+      <w:r>
+        <w:rPr>
+          <w:sz w:val="24"/>
+          <w:szCs w:val="24"/>
+        </w:rPr>
         <w:lastRenderedPageBreak/>
+        <w:t>e la data e l’ora in cui l’appuntamento è previsto, selezionandole manualmente o scegliendo una delle proposte provenienti dall’algoritmo di proposta;</w:t>
+      </w:r>
+      <w:r>
+        <w:rPr>
+          <w:sz w:val="24"/>
+          <w:szCs w:val="24"/>
+        </w:rPr>
+        <w:br/>
+      </w:r>
+      <w:r>
+        <w:rPr>
+          <w:i/>
+          <w:iCs/>
+          <w:sz w:val="24"/>
+          <w:szCs w:val="24"/>
+        </w:rPr>
         <w:t xml:space="preserve">                        </w:t>
       </w:r>
       <w:r>
@@ -8589,6 +8624,13 @@
           <w:szCs w:val="24"/>
         </w:rPr>
         <w:br/>
+      </w:r>
+      <w:r>
+        <w:rPr>
+          <w:sz w:val="24"/>
+          <w:szCs w:val="24"/>
+        </w:rPr>
+        <w:lastRenderedPageBreak/>
         <w:t xml:space="preserve">                         3. il titolare richiede l’eliminazione degli appuntamenti selezionati;</w:t>
       </w:r>
       <w:r>
@@ -8617,7 +8659,6 @@
           <w:sz w:val="28"/>
           <w:szCs w:val="28"/>
         </w:rPr>
-        <w:lastRenderedPageBreak/>
         <w:t xml:space="preserve">3.3 </w:t>
       </w:r>
       <w:r>
@@ -9003,7 +9044,6 @@
           <w:sz w:val="28"/>
           <w:szCs w:val="28"/>
         </w:rPr>
-        <w:lastRenderedPageBreak/>
         <w:drawing>
           <wp:inline distT="0" distB="0" distL="0" distR="0" wp14:anchorId="4A7CCB5E" wp14:editId="7A500358">
             <wp:extent cx="5632450" cy="7026275"/>
@@ -9053,42 +9093,6 @@
           </wp:inline>
         </w:drawing>
       </w:r>
-    </w:p>
-    <w:p>
-      <w:pPr>
-        <w:spacing w:line="360" w:lineRule="auto"/>
-        <w:rPr>
-          <w:b/>
-          <w:bCs/>
-          <w:caps/>
-          <w:sz w:val="28"/>
-          <w:szCs w:val="28"/>
-        </w:rPr>
-      </w:pPr>
-    </w:p>
-    <w:p>
-      <w:pPr>
-        <w:spacing w:line="360" w:lineRule="auto"/>
-        <w:rPr>
-          <w:b/>
-          <w:bCs/>
-          <w:caps/>
-          <w:sz w:val="28"/>
-          <w:szCs w:val="28"/>
-        </w:rPr>
-      </w:pPr>
-    </w:p>
-    <w:p>
-      <w:pPr>
-        <w:spacing w:line="360" w:lineRule="auto"/>
-        <w:rPr>
-          <w:b/>
-          <w:bCs/>
-          <w:caps/>
-          <w:sz w:val="28"/>
-          <w:szCs w:val="28"/>
-        </w:rPr>
-      </w:pPr>
     </w:p>
     <w:p>
       <w:pPr>

</xml_diff>